<commit_message>
feat(lab4): report and presentation
</commit_message>
<xml_diff>
--- a/group-project/stage1/report/report.docx
+++ b/group-project/stage1/report/report.docx
@@ -1,19 +1,13 @@
 
 <file path=word/document.xml><?xml version="1.0" encoding="utf-8"?>
-<w:document xmlns:w="http://schemas.openxmlformats.org/wordprocessingml/2006/main" xmlns:m="http://schemas.openxmlformats.org/officeDocument/2006/math" xmlns:r="http://schemas.openxmlformats.org/officeDocument/2006/relationships" xmlns:o="urn:schemas-microsoft-com:office:office" xmlns:v="urn:schemas-microsoft-com:vml" xmlns:w10="urn:schemas-microsoft-com:office:word" xmlns:a="http://schemas.openxmlformats.org/drawingml/2006/main" xmlns:pic="http://schemas.openxmlformats.org/drawingml/2006/picture" xmlns:wp="http://schemas.openxmlformats.org/drawingml/2006/wordprocessingDrawing">
+<w:document xmlns:wpc="http://schemas.microsoft.com/office/word/2010/wordprocessingCanvas" xmlns:cx="http://schemas.microsoft.com/office/drawing/2014/chartex" xmlns:cx1="http://schemas.microsoft.com/office/drawing/2015/9/8/chartex" xmlns:cx2="http://schemas.microsoft.com/office/drawing/2015/10/21/chartex" xmlns:cx3="http://schemas.microsoft.com/office/drawing/2016/5/9/chartex" xmlns:cx4="http://schemas.microsoft.com/office/drawing/2016/5/10/chartex" xmlns:cx5="http://schemas.microsoft.com/office/drawing/2016/5/11/chartex" xmlns:cx6="http://schemas.microsoft.com/office/drawing/2016/5/12/chartex" xmlns:cx7="http://schemas.microsoft.com/office/drawing/2016/5/13/chartex" xmlns:cx8="http://schemas.microsoft.com/office/drawing/2016/5/14/chartex" xmlns:mc="http://schemas.openxmlformats.org/markup-compatibility/2006" xmlns:aink="http://schemas.microsoft.com/office/drawing/2016/ink" xmlns:am3d="http://schemas.microsoft.com/office/drawing/2017/model3d" xmlns:o="urn:schemas-microsoft-com:office:office" xmlns:r="http://schemas.openxmlformats.org/officeDocument/2006/relationships" xmlns:m="http://schemas.openxmlformats.org/officeDocument/2006/math" xmlns:v="urn:schemas-microsoft-com:vml" xmlns:wp14="http://schemas.microsoft.com/office/word/2010/wordprocessingDrawing" xmlns:wp="http://schemas.openxmlformats.org/drawingml/2006/wordprocessingDrawing" xmlns:w10="urn:schemas-microsoft-com:office:word" xmlns:w="http://schemas.openxmlformats.org/wordprocessingml/2006/main" xmlns:w14="http://schemas.microsoft.com/office/word/2010/wordml" xmlns:w15="http://schemas.microsoft.com/office/word/2012/wordml" xmlns:w16cex="http://schemas.microsoft.com/office/word/2018/wordml/cex" xmlns:w16cid="http://schemas.microsoft.com/office/word/2016/wordml/cid" xmlns:w16="http://schemas.microsoft.com/office/word/2018/wordml" xmlns:w16se="http://schemas.microsoft.com/office/word/2015/wordml/symex" xmlns:wpg="http://schemas.microsoft.com/office/word/2010/wordprocessingGroup" xmlns:wpi="http://schemas.microsoft.com/office/word/2010/wordprocessingInk" xmlns:wne="http://schemas.microsoft.com/office/word/2006/wordml" xmlns:wps="http://schemas.microsoft.com/office/word/2010/wordprocessingShape" mc:Ignorable="w14 w15 w16se w16cid w16 w16cex wp14">
   <w:body>
     <w:p>
       <w:pPr>
         <w:pStyle w:val="Title"/>
       </w:pPr>
       <w:r>
-        <w:t xml:space="preserve">Колебания</w:t>
-      </w:r>
-      <w:r>
-        <w:t xml:space="preserve"> </w:t>
-      </w:r>
-      <w:r>
-        <w:t xml:space="preserve">цепочек</w:t>
+        <w:t>Колебания цепочек</w:t>
       </w:r>
     </w:p>
     <w:p>
@@ -21,31 +15,7 @@
         <w:pStyle w:val="Author"/>
       </w:pPr>
       <w:r>
-        <w:t xml:space="preserve">Гебриал</w:t>
-      </w:r>
-      <w:r>
-        <w:t xml:space="preserve"> </w:t>
-      </w:r>
-      <w:r>
-        <w:t xml:space="preserve">Ибрам</w:t>
-      </w:r>
-      <w:r>
-        <w:t xml:space="preserve"> </w:t>
-      </w:r>
-      <w:r>
-        <w:t xml:space="preserve">Есам</w:t>
-      </w:r>
-      <w:r>
-        <w:t xml:space="preserve"> </w:t>
-      </w:r>
-      <w:r>
-        <w:t xml:space="preserve">Зекри</w:t>
-      </w:r>
-      <w:r>
-        <w:t xml:space="preserve"> </w:t>
-      </w:r>
-      <w:r>
-        <w:t xml:space="preserve">НПИ-01-18</w:t>
+        <w:t>Гебриал Ибрам Есам Зекри НПИ-01-18</w:t>
       </w:r>
     </w:p>
     <w:p>
@@ -53,25 +23,7 @@
         <w:pStyle w:val="Author"/>
       </w:pPr>
       <w:r>
-        <w:t xml:space="preserve">Каримов</w:t>
-      </w:r>
-      <w:r>
-        <w:t xml:space="preserve"> </w:t>
-      </w:r>
-      <w:r>
-        <w:t xml:space="preserve">Зуфар</w:t>
-      </w:r>
-      <w:r>
-        <w:t xml:space="preserve"> </w:t>
-      </w:r>
-      <w:r>
-        <w:t xml:space="preserve">Исматович</w:t>
-      </w:r>
-      <w:r>
-        <w:t xml:space="preserve"> </w:t>
-      </w:r>
-      <w:r>
-        <w:t xml:space="preserve">НПИ-01-18</w:t>
+        <w:t>Каримов Зуфар Исматович НПИ-01-18</w:t>
       </w:r>
     </w:p>
     <w:p>
@@ -79,25 +31,7 @@
         <w:pStyle w:val="Author"/>
       </w:pPr>
       <w:r>
-        <w:t xml:space="preserve">Волков</w:t>
-      </w:r>
-      <w:r>
-        <w:t xml:space="preserve"> </w:t>
-      </w:r>
-      <w:r>
-        <w:t xml:space="preserve">Тимофей</w:t>
-      </w:r>
-      <w:r>
-        <w:t xml:space="preserve"> </w:t>
-      </w:r>
-      <w:r>
-        <w:t xml:space="preserve">Евгеньевич</w:t>
-      </w:r>
-      <w:r>
-        <w:t xml:space="preserve"> </w:t>
-      </w:r>
-      <w:r>
-        <w:t xml:space="preserve">НПИ-01-18</w:t>
+        <w:t>Волков Тимофей Евгеньевич НПИ-01-18</w:t>
       </w:r>
     </w:p>
     <w:p>
@@ -105,110 +39,387 @@
         <w:pStyle w:val="Author"/>
       </w:pPr>
       <w:r>
-        <w:t xml:space="preserve">Гаджиев</w:t>
-      </w:r>
-      <w:r>
-        <w:t xml:space="preserve"> </w:t>
-      </w:r>
-      <w:r>
-        <w:t xml:space="preserve">Нурсултан</w:t>
-      </w:r>
-      <w:r>
-        <w:t xml:space="preserve"> </w:t>
-      </w:r>
-      <w:r>
-        <w:t xml:space="preserve">Тофик</w:t>
-      </w:r>
-      <w:r>
-        <w:t xml:space="preserve"> </w:t>
-      </w:r>
-      <w:r>
-        <w:t xml:space="preserve">оглы</w:t>
-      </w:r>
-      <w:r>
-        <w:t xml:space="preserve"> </w:t>
-      </w:r>
-      <w:r>
-        <w:t xml:space="preserve">НПИ-01-18</w:t>
+        <w:t>Гаджиев Нурсултан Тофик оглы НПИ-01-18</w:t>
       </w:r>
     </w:p>
     <w:sdt>
       <w:sdtPr>
+        <w:rPr>
+          <w:rFonts w:asciiTheme="minorHAnsi" w:eastAsiaTheme="minorHAnsi" w:hAnsiTheme="minorHAnsi" w:cstheme="minorBidi"/>
+          <w:color w:val="auto"/>
+          <w:sz w:val="24"/>
+          <w:szCs w:val="24"/>
+        </w:rPr>
+        <w:id w:val="-1297297620"/>
         <w:docPartObj>
           <w:docPartGallery w:val="Table of Contents"/>
           <w:docPartUnique/>
         </w:docPartObj>
       </w:sdtPr>
+      <w:sdtEndPr/>
       <w:sdtContent>
         <w:p>
           <w:pPr>
             <w:pStyle w:val="TOCHeading"/>
           </w:pPr>
           <w:r>
-            <w:t xml:space="preserve">Содержание</w:t>
+            <w:t>Содержание</w:t>
           </w:r>
         </w:p>
         <w:p>
+          <w:pPr>
+            <w:pStyle w:val="TOC1"/>
+            <w:tabs>
+              <w:tab w:val="right" w:leader="dot" w:pos="9350"/>
+            </w:tabs>
+            <w:rPr>
+              <w:noProof/>
+            </w:rPr>
+          </w:pPr>
           <w:r>
-            <w:fldChar w:fldCharType="begin" w:dirty="true"/>
-            <w:instrText xml:space="preserve">TOC \o "1-3" \h \z \u</w:instrText>
+            <w:fldChar w:fldCharType="begin"/>
+          </w:r>
+          <w:r>
+            <w:instrText>TOC \o "1-3" \h \z \u</w:instrText>
+          </w:r>
+          <w:r>
             <w:fldChar w:fldCharType="separate"/>
+          </w:r>
+          <w:hyperlink w:anchor="_Toc65608781" w:history="1">
+            <w:r>
+              <w:rPr>
+                <w:rStyle w:val="Hyperlink"/>
+                <w:noProof/>
+              </w:rPr>
+              <w:t>Цель работы</w:t>
+            </w:r>
+            <w:r>
+              <w:rPr>
+                <w:noProof/>
+                <w:webHidden/>
+              </w:rPr>
+              <w:tab/>
+            </w:r>
+            <w:r>
+              <w:rPr>
+                <w:noProof/>
+                <w:webHidden/>
+              </w:rPr>
+              <w:fldChar w:fldCharType="begin"/>
+            </w:r>
+            <w:r>
+              <w:rPr>
+                <w:noProof/>
+                <w:webHidden/>
+              </w:rPr>
+              <w:instrText xml:space="preserve"> PAGEREF _Toc65608781 \h </w:instrText>
+            </w:r>
+            <w:r>
+              <w:rPr>
+                <w:noProof/>
+                <w:webHidden/>
+              </w:rPr>
+            </w:r>
+            <w:r>
+              <w:rPr>
+                <w:noProof/>
+                <w:webHidden/>
+              </w:rPr>
+              <w:fldChar w:fldCharType="separate"/>
+            </w:r>
+            <w:r>
+              <w:rPr>
+                <w:noProof/>
+                <w:webHidden/>
+              </w:rPr>
+              <w:t>1</w:t>
+            </w:r>
+            <w:r>
+              <w:rPr>
+                <w:noProof/>
+                <w:webHidden/>
+              </w:rPr>
+              <w:fldChar w:fldCharType="end"/>
+            </w:r>
+          </w:hyperlink>
+        </w:p>
+        <w:p>
+          <w:pPr>
+            <w:pStyle w:val="TOC1"/>
+            <w:tabs>
+              <w:tab w:val="right" w:leader="dot" w:pos="9350"/>
+            </w:tabs>
+            <w:rPr>
+              <w:noProof/>
+            </w:rPr>
+          </w:pPr>
+          <w:hyperlink w:anchor="_Toc65608782" w:history="1">
+            <w:r>
+              <w:rPr>
+                <w:rStyle w:val="Hyperlink"/>
+                <w:noProof/>
+              </w:rPr>
+              <w:t>Введение</w:t>
+            </w:r>
+            <w:r>
+              <w:rPr>
+                <w:noProof/>
+                <w:webHidden/>
+              </w:rPr>
+              <w:tab/>
+            </w:r>
+            <w:r>
+              <w:rPr>
+                <w:noProof/>
+                <w:webHidden/>
+              </w:rPr>
+              <w:fldChar w:fldCharType="begin"/>
+            </w:r>
+            <w:r>
+              <w:rPr>
+                <w:noProof/>
+                <w:webHidden/>
+              </w:rPr>
+              <w:instrText xml:space="preserve"> PAGEREF _Toc65608782 \h </w:instrText>
+            </w:r>
+            <w:r>
+              <w:rPr>
+                <w:noProof/>
+                <w:webHidden/>
+              </w:rPr>
+            </w:r>
+            <w:r>
+              <w:rPr>
+                <w:noProof/>
+                <w:webHidden/>
+              </w:rPr>
+              <w:fldChar w:fldCharType="separate"/>
+            </w:r>
+            <w:r>
+              <w:rPr>
+                <w:noProof/>
+                <w:webHidden/>
+              </w:rPr>
+              <w:t>1</w:t>
+            </w:r>
+            <w:r>
+              <w:rPr>
+                <w:noProof/>
+                <w:webHidden/>
+              </w:rPr>
+              <w:fldChar w:fldCharType="end"/>
+            </w:r>
+          </w:hyperlink>
+        </w:p>
+        <w:p>
+          <w:pPr>
+            <w:pStyle w:val="TOC1"/>
+            <w:tabs>
+              <w:tab w:val="right" w:leader="dot" w:pos="9350"/>
+            </w:tabs>
+            <w:rPr>
+              <w:noProof/>
+            </w:rPr>
+          </w:pPr>
+          <w:hyperlink w:anchor="_Toc65608783" w:history="1">
+            <w:r>
+              <w:rPr>
+                <w:rStyle w:val="Hyperlink"/>
+                <w:noProof/>
+              </w:rPr>
+              <w:t>Гармонические осцилляторы</w:t>
+            </w:r>
+            <w:r>
+              <w:rPr>
+                <w:noProof/>
+                <w:webHidden/>
+              </w:rPr>
+              <w:tab/>
+            </w:r>
+            <w:r>
+              <w:rPr>
+                <w:noProof/>
+                <w:webHidden/>
+              </w:rPr>
+              <w:fldChar w:fldCharType="begin"/>
+            </w:r>
+            <w:r>
+              <w:rPr>
+                <w:noProof/>
+                <w:webHidden/>
+              </w:rPr>
+              <w:instrText xml:space="preserve"> PAGEREF _Toc65608783 \h </w:instrText>
+            </w:r>
+            <w:r>
+              <w:rPr>
+                <w:noProof/>
+                <w:webHidden/>
+              </w:rPr>
+            </w:r>
+            <w:r>
+              <w:rPr>
+                <w:noProof/>
+                <w:webHidden/>
+              </w:rPr>
+              <w:fldChar w:fldCharType="separate"/>
+            </w:r>
+            <w:r>
+              <w:rPr>
+                <w:noProof/>
+                <w:webHidden/>
+              </w:rPr>
+              <w:t>1</w:t>
+            </w:r>
+            <w:r>
+              <w:rPr>
+                <w:noProof/>
+                <w:webHidden/>
+              </w:rPr>
+              <w:fldChar w:fldCharType="end"/>
+            </w:r>
+          </w:hyperlink>
+        </w:p>
+        <w:p>
+          <w:pPr>
+            <w:pStyle w:val="TOC1"/>
+            <w:tabs>
+              <w:tab w:val="right" w:leader="dot" w:pos="9350"/>
+            </w:tabs>
+            <w:rPr>
+              <w:noProof/>
+            </w:rPr>
+          </w:pPr>
+          <w:hyperlink w:anchor="_Toc65608784" w:history="1">
+            <w:r>
+              <w:rPr>
+                <w:rStyle w:val="Hyperlink"/>
+                <w:noProof/>
+              </w:rPr>
+              <w:t>Выводы</w:t>
+            </w:r>
+            <w:r>
+              <w:rPr>
+                <w:noProof/>
+                <w:webHidden/>
+              </w:rPr>
+              <w:tab/>
+            </w:r>
+            <w:r>
+              <w:rPr>
+                <w:noProof/>
+                <w:webHidden/>
+              </w:rPr>
+              <w:fldChar w:fldCharType="begin"/>
+            </w:r>
+            <w:r>
+              <w:rPr>
+                <w:noProof/>
+                <w:webHidden/>
+              </w:rPr>
+              <w:instrText xml:space="preserve"> PAGEREF _Toc65608784 \h </w:instrText>
+            </w:r>
+            <w:r>
+              <w:rPr>
+                <w:noProof/>
+                <w:webHidden/>
+              </w:rPr>
+            </w:r>
+            <w:r>
+              <w:rPr>
+                <w:noProof/>
+                <w:webHidden/>
+              </w:rPr>
+              <w:fldChar w:fldCharType="separate"/>
+            </w:r>
+            <w:r>
+              <w:rPr>
+                <w:noProof/>
+                <w:webHidden/>
+              </w:rPr>
+              <w:t>5</w:t>
+            </w:r>
+            <w:r>
+              <w:rPr>
+                <w:noProof/>
+                <w:webHidden/>
+              </w:rPr>
+              <w:fldChar w:fldCharType="end"/>
+            </w:r>
+          </w:hyperlink>
+        </w:p>
+        <w:p>
+          <w:r>
             <w:fldChar w:fldCharType="end"/>
           </w:r>
         </w:p>
       </w:sdtContent>
     </w:sdt>
-    <w:bookmarkStart w:id="20" w:name="цель-работы"/>
     <w:p>
       <w:pPr>
         <w:pStyle w:val="Heading1"/>
       </w:pPr>
-      <w:r>
-        <w:t xml:space="preserve">Цель работы</w:t>
-      </w:r>
+      <w:bookmarkStart w:id="0" w:name="цель-работы"/>
+      <w:bookmarkStart w:id="1" w:name="_Toc65608781"/>
+      <w:r>
+        <w:t>Цель работы</w:t>
+      </w:r>
+      <w:bookmarkEnd w:id="1"/>
     </w:p>
     <w:p>
       <w:pPr>
         <w:pStyle w:val="FirstParagraph"/>
       </w:pPr>
       <w:r>
-        <w:t xml:space="preserve">Ознакомление с теоретическим материалом и рассмотрение задачи.</w:t>
-      </w:r>
-    </w:p>
-    <w:bookmarkEnd w:id="20"/>
-    <w:bookmarkStart w:id="21" w:name="введение"/>
+        <w:t>Ознакомление с теоретическим материалом и рассмотрение задачи.</w:t>
+      </w:r>
+    </w:p>
     <w:p>
       <w:pPr>
         <w:pStyle w:val="Heading1"/>
       </w:pPr>
-      <w:r>
-        <w:t xml:space="preserve">Введение</w:t>
-      </w:r>
+      <w:bookmarkStart w:id="2" w:name="введение"/>
+      <w:bookmarkStart w:id="3" w:name="_Toc65608782"/>
+      <w:bookmarkEnd w:id="0"/>
+      <w:r>
+        <w:t>Введение</w:t>
+      </w:r>
+      <w:bookmarkEnd w:id="3"/>
     </w:p>
     <w:p>
       <w:pPr>
         <w:pStyle w:val="FirstParagraph"/>
       </w:pPr>
       <w:r>
-        <w:t xml:space="preserve">Колебания гармонического осциллятора являются важным примером периодического движения и служат точной или приближенной моделью во многих задачах классической и квантовой физики. Примерами гармонического осциллятора являются: пружинный, математический и физический маятники, а также колебательный контур (для малых токов и напряжений).</w:t>
-      </w:r>
-    </w:p>
-    <w:bookmarkEnd w:id="21"/>
-    <w:bookmarkStart w:id="46" w:name="гармонические-осцилляторы"/>
+        <w:t>Колебания гармонического осциллятора являются важным примером периодического движения и служат точной или приближенной моделью во многих задачах классической и квантовой физики. Пример</w:t>
+      </w:r>
+      <w:r>
+        <w:t>ами гармонического осциллятора являются: пружинный, математический и физический маятники, а также колебательный контур (для малых токов и напряжений).</w:t>
+      </w:r>
+    </w:p>
     <w:p>
       <w:pPr>
         <w:pStyle w:val="Heading1"/>
       </w:pPr>
-      <w:r>
-        <w:t xml:space="preserve">Гармонические осцилляторы</w:t>
-      </w:r>
+      <w:bookmarkStart w:id="4" w:name="гармонические-осцилляторы"/>
+      <w:bookmarkStart w:id="5" w:name="_Toc65608783"/>
+      <w:bookmarkEnd w:id="2"/>
+      <w:r>
+        <w:t>Гармонические осцилляторы</w:t>
+      </w:r>
+      <w:bookmarkEnd w:id="5"/>
     </w:p>
     <w:p>
       <w:pPr>
         <w:pStyle w:val="FirstParagraph"/>
       </w:pPr>
       <w:r>
-        <w:t xml:space="preserve">Свободные колебания совершаются под действием внутренних сил системы после того, как система была выведена из положения равновесия. Для того, чтобы свободные колебания совершались по гармоническому закону, необходимо, чтобы сила, стремящаяся возвратить тело в положение равновесия, была пропорциональна смещению тела из положения равновесия и направлена в сторону, противоположную смещению:</w:t>
+        <w:t>Свободные колебания совершаются под действием внутренних сил системы после того</w:t>
+      </w:r>
+      <w:r>
+        <w:t>, как система была выведена из положения равновесия. Для того, чтобы свободные колебания совершались по гармоническому закону, необходимо, чтобы сила, стремящаяся возвратить тело в положение равновесия, была пропорциональна смещению тела из положения равно</w:t>
+      </w:r>
+      <w:r>
+        <w:t>весия и направлена в сторону, противоположную смещению:</w:t>
       </w:r>
     </w:p>
     <w:p>
@@ -216,24 +427,37 @@
         <w:pStyle w:val="BodyText"/>
       </w:pPr>
       <w:r>
-        <w:t xml:space="preserve">F(t) = ma(t) = –m</w:t>
+        <w:t>F(t) = ma(t) = –m</w:t>
       </w:r>
       <m:oMath>
         <m:sSup>
+          <m:sSupPr>
+            <m:ctrlPr>
+              <w:rPr>
+                <w:rFonts w:ascii="Cambria Math" w:hAnsi="Cambria Math"/>
+              </w:rPr>
+            </m:ctrlPr>
+          </m:sSupPr>
           <m:e>
             <m:r>
+              <w:rPr>
+                <w:rFonts w:ascii="Cambria Math" w:hAnsi="Cambria Math"/>
+              </w:rPr>
               <m:t>ω</m:t>
             </m:r>
           </m:e>
           <m:sup>
             <m:r>
+              <w:rPr>
+                <w:rFonts w:ascii="Cambria Math" w:hAnsi="Cambria Math"/>
+              </w:rPr>
               <m:t>2</m:t>
             </m:r>
           </m:sup>
         </m:sSup>
       </m:oMath>
       <w:r>
-        <w:t xml:space="preserve">x(t).</w:t>
+        <w:t>x(t).</w:t>
       </w:r>
     </w:p>
     <w:p>
@@ -241,37 +465,39 @@
         <w:pStyle w:val="BodyText"/>
       </w:pPr>
       <w:r>
-        <w:t xml:space="preserve">Силы любой другой физической природы, удовлетворяющие этому условию, называются квазиупругими. Таким образом, груз некоторой массы m, прикрепленный к пружине жесткости k, второй конец которой закреплен неподвижно, составляют систему, способную совершать в отсутствие трения свободные гармонические колебания. Груз на пружине называют линейным гармоническим осциллятором.</w:t>
-      </w:r>
-      <w:r>
-        <w:t xml:space="preserve"> </w:t>
-      </w:r>
-      <w:r>
-        <w:t xml:space="preserve">(рис. 1)</w:t>
+        <w:lastRenderedPageBreak/>
+        <w:t>Силы любой другой физической природы, удовлетворяющие этому условию, называются квазиупругими. Таким образом, груз некоторой массы m, прикрепленный к пружине жесткости k, вто</w:t>
+      </w:r>
+      <w:r>
+        <w:t>рой конец которой закреплен неподвижно, составляют систему, способную совершать в отсутствие трения свободные гармонические колебания. Груз на пружине называют линейным гармоническим осциллятором. (рис. 1)</w:t>
       </w:r>
     </w:p>
     <w:p>
       <w:pPr>
         <w:pStyle w:val="CaptionedFigure"/>
       </w:pPr>
-      <w:bookmarkStart w:id="23" w:name="fig:001"/>
-      <w:r>
+      <w:bookmarkStart w:id="6" w:name="fig:001"/>
+      <w:r>
+        <w:rPr>
+          <w:noProof/>
+        </w:rPr>
         <w:drawing>
-          <wp:inline>
+          <wp:inline distT="0" distB="0" distL="0" distR="0" wp14:anchorId="2BB6921E" wp14:editId="16105062">
             <wp:extent cx="4762500" cy="2540000"/>
-            <wp:effectExtent b="0" l="0" r="0" t="0"/>
-            <wp:docPr descr="Figure 1: Рисунок 1. Колебания груза на пружине. Трения нет." title="" id="1" name="Picture"/>
-            <a:graphic>
+            <wp:effectExtent l="0" t="0" r="0" b="0"/>
+            <wp:docPr id="1" name="Picture" descr="Figure 1: Рисунок 1. Колебания груза на пружине. Трения нет."/>
+            <wp:cNvGraphicFramePr/>
+            <a:graphic xmlns:a="http://schemas.openxmlformats.org/drawingml/2006/main">
               <a:graphicData uri="http://schemas.openxmlformats.org/drawingml/2006/picture">
-                <pic:pic>
+                <pic:pic xmlns:pic="http://schemas.openxmlformats.org/drawingml/2006/picture">
                   <pic:nvPicPr>
-                    <pic:cNvPr descr="image/8.jpg" id="0" name="Picture"/>
+                    <pic:cNvPr id="0" name="Picture" descr="image/8.jpg"/>
                     <pic:cNvPicPr>
-                      <a:picLocks noChangeArrowheads="1" noChangeAspect="1"/>
+                      <a:picLocks noChangeAspect="1" noChangeArrowheads="1"/>
                     </pic:cNvPicPr>
                   </pic:nvPicPr>
                   <pic:blipFill>
-                    <a:blip r:embed="rId22"/>
+                    <a:blip r:embed="rId7"/>
                     <a:stretch>
                       <a:fillRect/>
                     </a:stretch>
@@ -297,14 +523,17 @@
           </wp:inline>
         </w:drawing>
       </w:r>
-      <w:bookmarkEnd w:id="23"/>
+      <w:bookmarkEnd w:id="6"/>
     </w:p>
     <w:p>
       <w:pPr>
         <w:pStyle w:val="ImageCaption"/>
       </w:pPr>
       <w:r>
-        <w:t xml:space="preserve">Figure 1: Рисунок 1. Колебания груза на пружине. Трения нет.</w:t>
+        <w:t>Figure 1: Рисунок 1. Колебания груза на пружине.</w:t>
+      </w:r>
+      <w:r>
+        <w:t xml:space="preserve"> Трения нет.</w:t>
       </w:r>
     </w:p>
     <w:p>
@@ -312,54 +541,65 @@
         <w:pStyle w:val="BodyText"/>
       </w:pPr>
       <w:r>
-        <w:t xml:space="preserve">Круговая частота</w:t>
-      </w:r>
-      <w:r>
-        <w:t xml:space="preserve"> </w:t>
+        <w:t xml:space="preserve">Круговая частота </w:t>
       </w:r>
       <m:oMath>
         <m:sSub>
+          <m:sSubPr>
+            <m:ctrlPr>
+              <w:rPr>
+                <w:rFonts w:ascii="Cambria Math" w:hAnsi="Cambria Math"/>
+              </w:rPr>
+            </m:ctrlPr>
+          </m:sSubPr>
           <m:e>
             <m:r>
+              <w:rPr>
+                <w:rFonts w:ascii="Cambria Math" w:hAnsi="Cambria Math"/>
+              </w:rPr>
               <m:t>ω</m:t>
             </m:r>
           </m:e>
           <m:sub>
             <m:r>
+              <w:rPr>
+                <w:rFonts w:ascii="Cambria Math" w:hAnsi="Cambria Math"/>
+              </w:rPr>
               <m:t>0</m:t>
             </m:r>
           </m:sub>
         </m:sSub>
       </m:oMath>
       <w:r>
-        <w:t xml:space="preserve"> </w:t>
-      </w:r>
-      <w:r>
-        <w:t xml:space="preserve">свободных колебаний груза на пружине находится из второго закона динамики: (рис. 2)</w:t>
+        <w:t xml:space="preserve"> свободных колебаний груза на пружине находится из второго закона динамики: (рис. 2)</w:t>
       </w:r>
     </w:p>
     <w:p>
       <w:pPr>
         <w:pStyle w:val="CaptionedFigure"/>
       </w:pPr>
-      <w:bookmarkStart w:id="25" w:name="fig:002"/>
-      <w:r>
+      <w:bookmarkStart w:id="7" w:name="fig:002"/>
+      <w:r>
+        <w:rPr>
+          <w:noProof/>
+        </w:rPr>
         <w:drawing>
-          <wp:inline>
+          <wp:inline distT="0" distB="0" distL="0" distR="0" wp14:anchorId="0AE87E05" wp14:editId="1437450F">
             <wp:extent cx="2005532" cy="568618"/>
-            <wp:effectExtent b="0" l="0" r="0" t="0"/>
-            <wp:docPr descr="Figure 2: Рисунок 2. Второй закон динамики." title="" id="1" name="Picture"/>
-            <a:graphic>
+            <wp:effectExtent l="0" t="0" r="0" b="0"/>
+            <wp:docPr id="2" name="Picture" descr="Figure 2: Рисунок 2. Второй закон динамики."/>
+            <wp:cNvGraphicFramePr/>
+            <a:graphic xmlns:a="http://schemas.openxmlformats.org/drawingml/2006/main">
               <a:graphicData uri="http://schemas.openxmlformats.org/drawingml/2006/picture">
-                <pic:pic>
+                <pic:pic xmlns:pic="http://schemas.openxmlformats.org/drawingml/2006/picture">
                   <pic:nvPicPr>
-                    <pic:cNvPr descr="image/9.png" id="0" name="Picture"/>
+                    <pic:cNvPr id="0" name="Picture" descr="image/9.png"/>
                     <pic:cNvPicPr>
-                      <a:picLocks noChangeArrowheads="1" noChangeAspect="1"/>
+                      <a:picLocks noChangeAspect="1" noChangeArrowheads="1"/>
                     </pic:cNvPicPr>
                   </pic:nvPicPr>
                   <pic:blipFill>
-                    <a:blip r:embed="rId24"/>
+                    <a:blip r:embed="rId8"/>
                     <a:stretch>
                       <a:fillRect/>
                     </a:stretch>
@@ -385,14 +625,14 @@
           </wp:inline>
         </w:drawing>
       </w:r>
-      <w:bookmarkEnd w:id="25"/>
+      <w:bookmarkEnd w:id="7"/>
     </w:p>
     <w:p>
       <w:pPr>
         <w:pStyle w:val="ImageCaption"/>
       </w:pPr>
       <w:r>
-        <w:t xml:space="preserve">Figure 2: Рисунок 2. Второй закон динамики.</w:t>
+        <w:t>Figure 2: Рисунок 2. Второй закон динамики.</w:t>
       </w:r>
     </w:p>
     <w:p>
@@ -400,31 +640,35 @@
         <w:pStyle w:val="BodyText"/>
       </w:pPr>
       <w:r>
-        <w:t xml:space="preserve">Откуда (рис. 3)</w:t>
+        <w:t>Откуда (рис. 3)</w:t>
       </w:r>
     </w:p>
     <w:p>
       <w:pPr>
         <w:pStyle w:val="CaptionedFigure"/>
       </w:pPr>
-      <w:bookmarkStart w:id="27" w:name="fig:003"/>
-      <w:r>
+      <w:bookmarkStart w:id="8" w:name="fig:003"/>
+      <w:r>
+        <w:rPr>
+          <w:noProof/>
+        </w:rPr>
         <w:drawing>
-          <wp:inline>
+          <wp:inline distT="0" distB="0" distL="0" distR="0" wp14:anchorId="27610F9E" wp14:editId="51A0D898">
             <wp:extent cx="965200" cy="660400"/>
-            <wp:effectExtent b="0" l="0" r="0" t="0"/>
-            <wp:docPr descr="Figure 3: Рисунок 3. Cобственная частота." title="" id="1" name="Picture"/>
-            <a:graphic>
+            <wp:effectExtent l="0" t="0" r="0" b="0"/>
+            <wp:docPr id="3" name="Picture" descr="Figure 3: Рисунок 3. Cобственная частота."/>
+            <wp:cNvGraphicFramePr/>
+            <a:graphic xmlns:a="http://schemas.openxmlformats.org/drawingml/2006/main">
               <a:graphicData uri="http://schemas.openxmlformats.org/drawingml/2006/picture">
-                <pic:pic>
+                <pic:pic xmlns:pic="http://schemas.openxmlformats.org/drawingml/2006/picture">
                   <pic:nvPicPr>
-                    <pic:cNvPr descr="image/7.jpg" id="0" name="Picture"/>
+                    <pic:cNvPr id="0" name="Picture" descr="image/7.jpg"/>
                     <pic:cNvPicPr>
-                      <a:picLocks noChangeArrowheads="1" noChangeAspect="1"/>
+                      <a:picLocks noChangeAspect="1" noChangeArrowheads="1"/>
                     </pic:cNvPicPr>
                   </pic:nvPicPr>
                   <pic:blipFill>
-                    <a:blip r:embed="rId26"/>
+                    <a:blip r:embed="rId9"/>
                     <a:stretch>
                       <a:fillRect/>
                     </a:stretch>
@@ -450,14 +694,14 @@
           </wp:inline>
         </w:drawing>
       </w:r>
-      <w:bookmarkEnd w:id="27"/>
+      <w:bookmarkEnd w:id="8"/>
     </w:p>
     <w:p>
       <w:pPr>
         <w:pStyle w:val="ImageCaption"/>
       </w:pPr>
       <w:r>
-        <w:t xml:space="preserve">Figure 3: Рисунок 3. Cобственная частота.</w:t>
+        <w:t>Figure 3: Рисунок 3. Cобственная частота.</w:t>
       </w:r>
     </w:p>
     <w:p>
@@ -465,54 +709,69 @@
         <w:pStyle w:val="BodyText"/>
       </w:pPr>
       <w:r>
-        <w:t xml:space="preserve">Частота</w:t>
-      </w:r>
-      <w:r>
-        <w:t xml:space="preserve"> </w:t>
+        <w:t xml:space="preserve">Частота </w:t>
       </w:r>
       <m:oMath>
         <m:sSub>
+          <m:sSubPr>
+            <m:ctrlPr>
+              <w:rPr>
+                <w:rFonts w:ascii="Cambria Math" w:hAnsi="Cambria Math"/>
+              </w:rPr>
+            </m:ctrlPr>
+          </m:sSubPr>
           <m:e>
             <m:r>
+              <w:rPr>
+                <w:rFonts w:ascii="Cambria Math" w:hAnsi="Cambria Math"/>
+              </w:rPr>
               <m:t>ω</m:t>
             </m:r>
           </m:e>
           <m:sub>
             <m:r>
+              <w:rPr>
+                <w:rFonts w:ascii="Cambria Math" w:hAnsi="Cambria Math"/>
+              </w:rPr>
               <m:t>0</m:t>
             </m:r>
           </m:sub>
         </m:sSub>
       </m:oMath>
       <w:r>
-        <w:t xml:space="preserve"> </w:t>
-      </w:r>
-      <w:r>
-        <w:t xml:space="preserve">называется собственной частотой колебательной системы. Период T гармонических колебаний груза на пружине равен (рис. 4)</w:t>
+        <w:t xml:space="preserve"> называется собственн</w:t>
+      </w:r>
+      <w:r>
+        <w:t>ой частотой колебательной системы. Период T гармонических колебаний груза на пружине равен (рис. 4)</w:t>
       </w:r>
     </w:p>
     <w:p>
       <w:pPr>
         <w:pStyle w:val="CaptionedFigure"/>
       </w:pPr>
-      <w:bookmarkStart w:id="29" w:name="fig:004"/>
-      <w:r>
+      <w:bookmarkStart w:id="9" w:name="fig:004"/>
+      <w:r>
+        <w:rPr>
+          <w:noProof/>
+        </w:rPr>
+        <w:lastRenderedPageBreak/>
         <w:drawing>
-          <wp:inline>
+          <wp:inline distT="0" distB="0" distL="0" distR="0" wp14:anchorId="22A221E7" wp14:editId="40FB56DC">
             <wp:extent cx="1549400" cy="685800"/>
-            <wp:effectExtent b="0" l="0" r="0" t="0"/>
-            <wp:docPr descr="Figure 4: Рисунок 4. Период T гармонических колебаний груза на пружине." title="" id="1" name="Picture"/>
-            <a:graphic>
+            <wp:effectExtent l="0" t="0" r="0" b="0"/>
+            <wp:docPr id="4" name="Picture" descr="Figure 4: Рисунок 4. Период T гармонических колебаний груза на пружине."/>
+            <wp:cNvGraphicFramePr/>
+            <a:graphic xmlns:a="http://schemas.openxmlformats.org/drawingml/2006/main">
               <a:graphicData uri="http://schemas.openxmlformats.org/drawingml/2006/picture">
-                <pic:pic>
+                <pic:pic xmlns:pic="http://schemas.openxmlformats.org/drawingml/2006/picture">
                   <pic:nvPicPr>
-                    <pic:cNvPr descr="image/3.jpg" id="0" name="Picture"/>
+                    <pic:cNvPr id="0" name="Picture" descr="image/3.jpg"/>
                     <pic:cNvPicPr>
-                      <a:picLocks noChangeArrowheads="1" noChangeAspect="1"/>
+                      <a:picLocks noChangeAspect="1" noChangeArrowheads="1"/>
                     </pic:cNvPicPr>
                   </pic:nvPicPr>
                   <pic:blipFill>
-                    <a:blip r:embed="rId28"/>
+                    <a:blip r:embed="rId10"/>
                     <a:stretch>
                       <a:fillRect/>
                     </a:stretch>
@@ -538,14 +797,14 @@
           </wp:inline>
         </w:drawing>
       </w:r>
-      <w:bookmarkEnd w:id="29"/>
+      <w:bookmarkEnd w:id="9"/>
     </w:p>
     <w:p>
       <w:pPr>
         <w:pStyle w:val="ImageCaption"/>
       </w:pPr>
       <w:r>
-        <w:t xml:space="preserve">Figure 4: Рисунок 4. Период T гармонических колебаний груза на пружине.</w:t>
+        <w:t>Figure 4: Рисунок 4. Период T гармонических колебаний груза на пружине.</w:t>
       </w:r>
     </w:p>
     <w:p>
@@ -553,27 +812,40 @@
         <w:pStyle w:val="BodyText"/>
       </w:pPr>
       <w:r>
-        <w:t xml:space="preserve">При горизонтальном расположении системы пружина–груз сила тяжести, приложенная к грузу, компенсируется силой реакции опоры. Если же груз подвешен на пружине, то сила тяжести направлена по линии движения груза. В положении равновесия пружина растянута на величину</w:t>
-      </w:r>
-      <w:r>
-        <w:t xml:space="preserve"> </w:t>
+        <w:t>При горизонтальном расположении системы пружина–груз сила тяжести, приложенная к г</w:t>
+      </w:r>
+      <w:r>
+        <w:t xml:space="preserve">рузу, компенсируется силой реакции опоры. Если же груз подвешен на пружине, то сила тяжести направлена по линии движения груза. В положении равновесия пружина растянута на величину </w:t>
       </w:r>
       <m:oMath>
         <m:sSub>
+          <m:sSubPr>
+            <m:ctrlPr>
+              <w:rPr>
+                <w:rFonts w:ascii="Cambria Math" w:hAnsi="Cambria Math"/>
+              </w:rPr>
+            </m:ctrlPr>
+          </m:sSubPr>
           <m:e>
             <m:r>
+              <w:rPr>
+                <w:rFonts w:ascii="Cambria Math" w:hAnsi="Cambria Math"/>
+              </w:rPr>
               <m:t>x</m:t>
             </m:r>
           </m:e>
           <m:sub>
             <m:r>
+              <w:rPr>
+                <w:rFonts w:ascii="Cambria Math" w:hAnsi="Cambria Math"/>
+              </w:rPr>
               <m:t>0</m:t>
             </m:r>
           </m:sub>
         </m:sSub>
       </m:oMath>
       <w:r>
-        <w:t xml:space="preserve">, равную</w:t>
+        <w:t>, равную</w:t>
       </w:r>
     </w:p>
     <w:p>
@@ -582,46 +854,63 @@
       </w:pPr>
       <m:oMath>
         <m:sSub>
+          <m:sSubPr>
+            <m:ctrlPr>
+              <w:rPr>
+                <w:rFonts w:ascii="Cambria Math" w:hAnsi="Cambria Math"/>
+              </w:rPr>
+            </m:ctrlPr>
+          </m:sSubPr>
           <m:e>
             <m:r>
+              <w:rPr>
+                <w:rFonts w:ascii="Cambria Math" w:hAnsi="Cambria Math"/>
+              </w:rPr>
               <m:t>x</m:t>
             </m:r>
           </m:e>
           <m:sub>
             <m:r>
+              <w:rPr>
+                <w:rFonts w:ascii="Cambria Math" w:hAnsi="Cambria Math"/>
+              </w:rPr>
               <m:t>0</m:t>
             </m:r>
           </m:sub>
         </m:sSub>
       </m:oMath>
       <w:r>
-        <w:t xml:space="preserve">=</w:t>
-      </w:r>
-      <w:r>
-        <w:t xml:space="preserve"> </w:t>
+        <w:t xml:space="preserve">= </w:t>
       </w:r>
       <m:oMath>
         <m:f>
           <m:fPr>
-            <m:type m:val="bar"/>
+            <m:ctrlPr>
+              <w:rPr>
+                <w:rFonts w:ascii="Cambria Math" w:hAnsi="Cambria Math"/>
+              </w:rPr>
+            </m:ctrlPr>
           </m:fPr>
           <m:num>
             <m:r>
-              <m:t>m</m:t>
-            </m:r>
-            <m:r>
-              <m:t>g</m:t>
+              <w:rPr>
+                <w:rFonts w:ascii="Cambria Math" w:hAnsi="Cambria Math"/>
+              </w:rPr>
+              <m:t>mg</m:t>
             </m:r>
           </m:num>
           <m:den>
             <m:r>
+              <w:rPr>
+                <w:rFonts w:ascii="Cambria Math" w:hAnsi="Cambria Math"/>
+              </w:rPr>
               <m:t>k</m:t>
             </m:r>
           </m:den>
         </m:f>
       </m:oMath>
       <w:r>
-        <w:t xml:space="preserve">,</w:t>
+        <w:t>,</w:t>
       </w:r>
     </w:p>
     <w:p>
@@ -629,31 +918,38 @@
         <w:pStyle w:val="BodyText"/>
       </w:pPr>
       <w:r>
-        <w:t xml:space="preserve">и колебания совершаются около этого нового положения равновесия. Строгое описание поведения колебательной системы может быть дано, если принять во внимание математическую связь между ускорением тела a и координатой x: ускорение является второй производной координаты тела x по времени t:(рис. 5)</w:t>
+        <w:t xml:space="preserve">и колебания совершаются около этого нового положения равновесия. Строгое описание поведения колебательной системы может быть дано, если принять во внимание математическую связь между ускорением тела a и координатой x: ускорение является второй производной </w:t>
+      </w:r>
+      <w:r>
+        <w:t>координаты тела x по времени t:(рис. 5)</w:t>
       </w:r>
     </w:p>
     <w:p>
       <w:pPr>
         <w:pStyle w:val="CaptionedFigure"/>
       </w:pPr>
-      <w:bookmarkStart w:id="31" w:name="fig:005"/>
-      <w:r>
+      <w:bookmarkStart w:id="10" w:name="fig:005"/>
+      <w:r>
+        <w:rPr>
+          <w:noProof/>
+        </w:rPr>
         <w:drawing>
-          <wp:inline>
+          <wp:inline distT="0" distB="0" distL="0" distR="0" wp14:anchorId="05401BC1" wp14:editId="077568D3">
             <wp:extent cx="838200" cy="304800"/>
-            <wp:effectExtent b="0" l="0" r="0" t="0"/>
-            <wp:docPr descr="Figure 5: Рисунок 5." title="" id="1" name="Picture"/>
-            <a:graphic>
+            <wp:effectExtent l="0" t="0" r="0" b="0"/>
+            <wp:docPr id="5" name="Picture" descr="Figure 5: Рисунок 5."/>
+            <wp:cNvGraphicFramePr/>
+            <a:graphic xmlns:a="http://schemas.openxmlformats.org/drawingml/2006/main">
               <a:graphicData uri="http://schemas.openxmlformats.org/drawingml/2006/picture">
-                <pic:pic>
+                <pic:pic xmlns:pic="http://schemas.openxmlformats.org/drawingml/2006/picture">
                   <pic:nvPicPr>
-                    <pic:cNvPr descr="image/1.jpg" id="0" name="Picture"/>
+                    <pic:cNvPr id="0" name="Picture" descr="image/1.jpg"/>
                     <pic:cNvPicPr>
-                      <a:picLocks noChangeArrowheads="1" noChangeAspect="1"/>
+                      <a:picLocks noChangeAspect="1" noChangeArrowheads="1"/>
                     </pic:cNvPicPr>
                   </pic:nvPicPr>
                   <pic:blipFill>
-                    <a:blip r:embed="rId30"/>
+                    <a:blip r:embed="rId11"/>
                     <a:stretch>
                       <a:fillRect/>
                     </a:stretch>
@@ -679,14 +975,14 @@
           </wp:inline>
         </w:drawing>
       </w:r>
-      <w:bookmarkEnd w:id="31"/>
+      <w:bookmarkEnd w:id="10"/>
     </w:p>
     <w:p>
       <w:pPr>
         <w:pStyle w:val="ImageCaption"/>
       </w:pPr>
       <w:r>
-        <w:t xml:space="preserve">Figure 5: Рисунок 5.</w:t>
+        <w:t>Figure 5: Рисунок 5.</w:t>
       </w:r>
     </w:p>
     <w:p>
@@ -694,31 +990,35 @@
         <w:pStyle w:val="BodyText"/>
       </w:pPr>
       <w:r>
-        <w:t xml:space="preserve">Поэтому второй закон динамики для груза на пружине может быть записан в виде (рис. 6)</w:t>
+        <w:t>Поэтому второй закон динамики для груза на пружине может быть записан в виде (рис. 6)</w:t>
       </w:r>
     </w:p>
     <w:p>
       <w:pPr>
         <w:pStyle w:val="CaptionedFigure"/>
       </w:pPr>
-      <w:bookmarkStart w:id="33" w:name="fig:006"/>
-      <w:r>
+      <w:bookmarkStart w:id="11" w:name="fig:006"/>
+      <w:r>
+        <w:rPr>
+          <w:noProof/>
+        </w:rPr>
         <w:drawing>
-          <wp:inline>
+          <wp:inline distT="0" distB="0" distL="0" distR="0" wp14:anchorId="3E43127C" wp14:editId="2E2902DA">
             <wp:extent cx="990600" cy="381000"/>
-            <wp:effectExtent b="0" l="0" r="0" t="0"/>
-            <wp:docPr descr="Figure 6: Рисунок 6." title="" id="1" name="Picture"/>
-            <a:graphic>
+            <wp:effectExtent l="0" t="0" r="0" b="0"/>
+            <wp:docPr id="6" name="Picture" descr="Figure 6: Рисунок 6."/>
+            <wp:cNvGraphicFramePr/>
+            <a:graphic xmlns:a="http://schemas.openxmlformats.org/drawingml/2006/main">
               <a:graphicData uri="http://schemas.openxmlformats.org/drawingml/2006/picture">
-                <pic:pic>
+                <pic:pic xmlns:pic="http://schemas.openxmlformats.org/drawingml/2006/picture">
                   <pic:nvPicPr>
-                    <pic:cNvPr descr="image/2.jpg" id="0" name="Picture"/>
+                    <pic:cNvPr id="0" name="Picture" descr="image/2.jpg"/>
                     <pic:cNvPicPr>
-                      <a:picLocks noChangeArrowheads="1" noChangeAspect="1"/>
+                      <a:picLocks noChangeAspect="1" noChangeArrowheads="1"/>
                     </pic:cNvPicPr>
                   </pic:nvPicPr>
                   <pic:blipFill>
-                    <a:blip r:embed="rId32"/>
+                    <a:blip r:embed="rId12"/>
                     <a:stretch>
                       <a:fillRect/>
                     </a:stretch>
@@ -744,14 +1044,14 @@
           </wp:inline>
         </w:drawing>
       </w:r>
-      <w:bookmarkEnd w:id="33"/>
+      <w:bookmarkEnd w:id="11"/>
     </w:p>
     <w:p>
       <w:pPr>
         <w:pStyle w:val="ImageCaption"/>
       </w:pPr>
       <w:r>
-        <w:t xml:space="preserve">Figure 6: Рисунок 6.</w:t>
+        <w:t>Figure 6: Рисунок 6.</w:t>
       </w:r>
     </w:p>
     <w:p>
@@ -759,29 +1059,29 @@
         <w:pStyle w:val="BodyText"/>
       </w:pPr>
       <w:r>
-        <w:t xml:space="preserve">где,</w:t>
-      </w:r>
-      <w:r>
-        <w:t xml:space="preserve"> </w:t>
-      </w:r>
-      <w:bookmarkStart w:id="35" w:name="fig:010"/>
-      <w:r>
+        <w:t xml:space="preserve">где, </w:t>
+      </w:r>
+      <w:r>
+        <w:rPr>
+          <w:noProof/>
+        </w:rPr>
         <w:drawing>
-          <wp:inline>
+          <wp:inline distT="0" distB="0" distL="0" distR="0" wp14:anchorId="765F3CEF" wp14:editId="3EB19190">
             <wp:extent cx="568618" cy="384201"/>
-            <wp:effectExtent b="0" l="0" r="0" t="0"/>
-            <wp:docPr descr="Рисунок 8." title="" id="1" name="Picture"/>
-            <a:graphic>
+            <wp:effectExtent l="0" t="0" r="0" b="0"/>
+            <wp:docPr id="7" name="Picture" descr="Рисунок 8."/>
+            <wp:cNvGraphicFramePr/>
+            <a:graphic xmlns:a="http://schemas.openxmlformats.org/drawingml/2006/main">
               <a:graphicData uri="http://schemas.openxmlformats.org/drawingml/2006/picture">
-                <pic:pic>
+                <pic:pic xmlns:pic="http://schemas.openxmlformats.org/drawingml/2006/picture">
                   <pic:nvPicPr>
-                    <pic:cNvPr descr="image/10.png" id="0" name="Picture"/>
+                    <pic:cNvPr id="0" name="Picture" descr="image/10.png"/>
                     <pic:cNvPicPr>
-                      <a:picLocks noChangeArrowheads="1" noChangeAspect="1"/>
+                      <a:picLocks noChangeAspect="1" noChangeArrowheads="1"/>
                     </pic:cNvPicPr>
                   </pic:nvPicPr>
                   <pic:blipFill>
-                    <a:blip r:embed="rId34"/>
+                    <a:blip r:embed="rId13"/>
                     <a:stretch>
                       <a:fillRect/>
                     </a:stretch>
@@ -807,75 +1107,101 @@
           </wp:inline>
         </w:drawing>
       </w:r>
-      <w:bookmarkEnd w:id="35"/>
       <w:r>
         <w:t xml:space="preserve"> </w:t>
       </w:r>
       <w:r>
-        <w:t xml:space="preserve">Все физические системы (не только механические), описываемые уравнением, способны совершать свободные гармонические колебания, так как решением этого уравнения являются гармонические функции вида x =</w:t>
-      </w:r>
-      <w:r>
-        <w:t xml:space="preserve"> </w:t>
+        <w:t xml:space="preserve">Все физические системы (не только механические), описываемые уравнением, способны совершать свободные гармонические колебания, так как решением этого уравнения являются гармонические функции вида x = </w:t>
       </w:r>
       <m:oMath>
         <m:sSub>
+          <m:sSubPr>
+            <m:ctrlPr>
+              <w:rPr>
+                <w:rFonts w:ascii="Cambria Math" w:hAnsi="Cambria Math"/>
+              </w:rPr>
+            </m:ctrlPr>
+          </m:sSubPr>
           <m:e>
             <m:r>
+              <w:rPr>
+                <w:rFonts w:ascii="Cambria Math" w:hAnsi="Cambria Math"/>
+              </w:rPr>
               <m:t>x</m:t>
             </m:r>
           </m:e>
           <m:sub>
             <m:r>
+              <w:rPr>
+                <w:rFonts w:ascii="Cambria Math" w:hAnsi="Cambria Math"/>
+              </w:rPr>
               <m:t>m</m:t>
             </m:r>
           </m:sub>
         </m:sSub>
       </m:oMath>
       <w:r>
-        <w:t xml:space="preserve"> </w:t>
-      </w:r>
-      <w:r>
-        <w:t xml:space="preserve">cos (</w:t>
+        <w:t xml:space="preserve"> cos (</w:t>
       </w:r>
       <m:oMath>
         <m:sSub>
+          <m:sSubPr>
+            <m:ctrlPr>
+              <w:rPr>
+                <w:rFonts w:ascii="Cambria Math" w:hAnsi="Cambria Math"/>
+              </w:rPr>
+            </m:ctrlPr>
+          </m:sSubPr>
           <m:e>
             <m:r>
+              <w:rPr>
+                <w:rFonts w:ascii="Cambria Math" w:hAnsi="Cambria Math"/>
+              </w:rPr>
               <m:t>ω</m:t>
             </m:r>
           </m:e>
           <m:sub>
             <m:r>
+              <w:rPr>
+                <w:rFonts w:ascii="Cambria Math" w:hAnsi="Cambria Math"/>
+              </w:rPr>
               <m:t>t</m:t>
             </m:r>
           </m:sub>
         </m:sSub>
       </m:oMath>
       <w:r>
-        <w:t xml:space="preserve"> </w:t>
-      </w:r>
-      <w:r>
-        <w:t xml:space="preserve">+</w:t>
-      </w:r>
-      <w:r>
-        <w:t xml:space="preserve"> </w:t>
+        <w:t xml:space="preserve"> + </w:t>
       </w:r>
       <m:oMath>
         <m:sSub>
+          <m:sSubPr>
+            <m:ctrlPr>
+              <w:rPr>
+                <w:rFonts w:ascii="Cambria Math" w:hAnsi="Cambria Math"/>
+              </w:rPr>
+            </m:ctrlPr>
+          </m:sSubPr>
           <m:e>
             <m:r>
+              <w:rPr>
+                <w:rFonts w:ascii="Cambria Math" w:hAnsi="Cambria Math"/>
+              </w:rPr>
               <m:t>φ</m:t>
             </m:r>
           </m:e>
           <m:sub>
             <m:r>
+              <w:rPr>
+                <w:rFonts w:ascii="Cambria Math" w:hAnsi="Cambria Math"/>
+              </w:rPr>
               <m:t>0</m:t>
             </m:r>
           </m:sub>
         </m:sSub>
       </m:oMath>
       <w:r>
-        <w:t xml:space="preserve">).</w:t>
+        <w:t>).</w:t>
       </w:r>
     </w:p>
     <w:p>
@@ -883,137 +1209,194 @@
         <w:pStyle w:val="BodyText"/>
       </w:pPr>
       <w:r>
-        <w:t xml:space="preserve">Уравнение называется уравнением свободных колебаний. Следует обратить внимание на то, что физические свойства колебательной системы определяют только собственную частоту колебаний</w:t>
-      </w:r>
-      <w:r>
-        <w:t xml:space="preserve"> </w:t>
+        <w:t>Уравнение называется уравнением с</w:t>
+      </w:r>
+      <w:r>
+        <w:t xml:space="preserve">вободных колебаний. Следует обратить внимание на то, что физические свойства колебательной системы определяют только собственную частоту колебаний </w:t>
       </w:r>
       <m:oMath>
         <m:sSub>
+          <m:sSubPr>
+            <m:ctrlPr>
+              <w:rPr>
+                <w:rFonts w:ascii="Cambria Math" w:hAnsi="Cambria Math"/>
+              </w:rPr>
+            </m:ctrlPr>
+          </m:sSubPr>
           <m:e>
             <m:r>
+              <w:rPr>
+                <w:rFonts w:ascii="Cambria Math" w:hAnsi="Cambria Math"/>
+              </w:rPr>
               <m:t>ω</m:t>
             </m:r>
           </m:e>
           <m:sub>
             <m:r>
+              <w:rPr>
+                <w:rFonts w:ascii="Cambria Math" w:hAnsi="Cambria Math"/>
+              </w:rPr>
               <m:t>0</m:t>
             </m:r>
           </m:sub>
         </m:sSub>
       </m:oMath>
       <w:r>
-        <w:t xml:space="preserve"> </w:t>
-      </w:r>
-      <w:r>
-        <w:t xml:space="preserve">или период T. Такие параметры процесса колебаний, как амплитуда xm и начальная фаза</w:t>
-      </w:r>
-      <w:r>
-        <w:t xml:space="preserve"> </w:t>
+        <w:t xml:space="preserve"> или период T. Такие параметры процесса колебаний, как амплитуда xm и начальная фаза </w:t>
       </w:r>
       <m:oMath>
         <m:sSub>
+          <m:sSubPr>
+            <m:ctrlPr>
+              <w:rPr>
+                <w:rFonts w:ascii="Cambria Math" w:hAnsi="Cambria Math"/>
+              </w:rPr>
+            </m:ctrlPr>
+          </m:sSubPr>
           <m:e>
             <m:r>
+              <w:rPr>
+                <w:rFonts w:ascii="Cambria Math" w:hAnsi="Cambria Math"/>
+              </w:rPr>
               <m:t>φ</m:t>
             </m:r>
           </m:e>
           <m:sub>
             <m:r>
+              <w:rPr>
+                <w:rFonts w:ascii="Cambria Math" w:hAnsi="Cambria Math"/>
+              </w:rPr>
               <m:t>0</m:t>
             </m:r>
           </m:sub>
         </m:sSub>
       </m:oMath>
       <w:r>
-        <w:t xml:space="preserve">, определяются способом, с помощью которого система была выведена из состояния равновесия в начальный момент времени. Если, например, груз был смещен из положения равновесия на расстояние Δl и затем в момент времени t = 0 отпущен без начальной скорости, то</w:t>
-      </w:r>
-      <w:r>
-        <w:t xml:space="preserve"> </w:t>
+        <w:t>, определяются спо</w:t>
+      </w:r>
+      <w:r>
+        <w:t xml:space="preserve">собом, с помощью которого система была выведена из состояния равновесия в начальный момент времени. Если, например, груз был смещен из положения равновесия на расстояние Δl и затем в момент времени t = 0 отпущен без начальной скорости, то </w:t>
       </w:r>
       <m:oMath>
         <m:sSub>
+          <m:sSubPr>
+            <m:ctrlPr>
+              <w:rPr>
+                <w:rFonts w:ascii="Cambria Math" w:hAnsi="Cambria Math"/>
+              </w:rPr>
+            </m:ctrlPr>
+          </m:sSubPr>
           <m:e>
             <m:r>
+              <w:rPr>
+                <w:rFonts w:ascii="Cambria Math" w:hAnsi="Cambria Math"/>
+              </w:rPr>
               <m:t>x</m:t>
             </m:r>
           </m:e>
           <m:sub>
             <m:r>
+              <w:rPr>
+                <w:rFonts w:ascii="Cambria Math" w:hAnsi="Cambria Math"/>
+              </w:rPr>
               <m:t>m</m:t>
             </m:r>
           </m:sub>
         </m:sSub>
       </m:oMath>
       <w:r>
-        <w:t xml:space="preserve"> </w:t>
-      </w:r>
-      <w:r>
-        <w:t xml:space="preserve">= Δl,</w:t>
-      </w:r>
-      <w:r>
-        <w:t xml:space="preserve"> </w:t>
+        <w:t xml:space="preserve"> = Δl, </w:t>
       </w:r>
       <m:oMath>
         <m:sSub>
+          <m:sSubPr>
+            <m:ctrlPr>
+              <w:rPr>
+                <w:rFonts w:ascii="Cambria Math" w:hAnsi="Cambria Math"/>
+              </w:rPr>
+            </m:ctrlPr>
+          </m:sSubPr>
           <m:e>
             <m:r>
+              <w:rPr>
+                <w:rFonts w:ascii="Cambria Math" w:hAnsi="Cambria Math"/>
+              </w:rPr>
               <m:t>φ</m:t>
             </m:r>
           </m:e>
           <m:sub>
             <m:r>
+              <w:rPr>
+                <w:rFonts w:ascii="Cambria Math" w:hAnsi="Cambria Math"/>
+              </w:rPr>
               <m:t>0</m:t>
             </m:r>
           </m:sub>
         </m:sSub>
       </m:oMath>
       <w:r>
-        <w:t xml:space="preserve"> </w:t>
-      </w:r>
-      <w:r>
-        <w:t xml:space="preserve">= 0. Если же грузу, находившемуся в положении равновесия, с помощью резкого толчка была сообщена начальная скорость ±</w:t>
+        <w:t xml:space="preserve"> = </w:t>
+      </w:r>
+      <w:r>
+        <w:t>0. Если же грузу, находившемуся в положении равновесия, с помощью резкого толчка была сообщена начальная скорость ±</w:t>
       </w:r>
       <m:oMath>
         <m:sSub>
+          <m:sSubPr>
+            <m:ctrlPr>
+              <w:rPr>
+                <w:rFonts w:ascii="Cambria Math" w:hAnsi="Cambria Math"/>
+              </w:rPr>
+            </m:ctrlPr>
+          </m:sSubPr>
           <m:e>
             <m:r>
+              <w:rPr>
+                <w:rFonts w:ascii="Cambria Math" w:hAnsi="Cambria Math"/>
+              </w:rPr>
               <m:t>v</m:t>
             </m:r>
           </m:e>
           <m:sub>
             <m:r>
+              <w:rPr>
+                <w:rFonts w:ascii="Cambria Math" w:hAnsi="Cambria Math"/>
+              </w:rPr>
               <m:t>0</m:t>
             </m:r>
           </m:sub>
         </m:sSub>
       </m:oMath>
       <w:r>
-        <w:t xml:space="preserve">, то</w:t>
+        <w:t>, то</w:t>
       </w:r>
     </w:p>
     <w:p>
       <w:pPr>
         <w:pStyle w:val="BodyText"/>
       </w:pPr>
-      <w:bookmarkStart w:id="37" w:name="fig:010"/>
-      <w:r>
+      <w:r>
+        <w:rPr>
+          <w:noProof/>
+        </w:rPr>
+        <w:lastRenderedPageBreak/>
         <w:drawing>
-          <wp:inline>
+          <wp:inline distT="0" distB="0" distL="0" distR="0" wp14:anchorId="3D2A1B27" wp14:editId="136078D8">
             <wp:extent cx="1282700" cy="660400"/>
-            <wp:effectExtent b="0" l="0" r="0" t="0"/>
-            <wp:docPr descr="Рисунок 8." title="" id="1" name="Picture"/>
-            <a:graphic>
+            <wp:effectExtent l="0" t="0" r="0" b="0"/>
+            <wp:docPr id="8" name="Picture" descr="Рисунок 8."/>
+            <wp:cNvGraphicFramePr/>
+            <a:graphic xmlns:a="http://schemas.openxmlformats.org/drawingml/2006/main">
               <a:graphicData uri="http://schemas.openxmlformats.org/drawingml/2006/picture">
-                <pic:pic>
+                <pic:pic xmlns:pic="http://schemas.openxmlformats.org/drawingml/2006/picture">
                   <pic:nvPicPr>
-                    <pic:cNvPr descr="image/6.jpg" id="0" name="Picture"/>
+                    <pic:cNvPr id="0" name="Picture" descr="image/6.jpg"/>
                     <pic:cNvPicPr>
-                      <a:picLocks noChangeArrowheads="1" noChangeAspect="1"/>
+                      <a:picLocks noChangeAspect="1" noChangeArrowheads="1"/>
                     </pic:cNvPicPr>
                   </pic:nvPicPr>
                   <pic:blipFill>
-                    <a:blip r:embed="rId36"/>
+                    <a:blip r:embed="rId14"/>
                     <a:stretch>
                       <a:fillRect/>
                     </a:stretch>
@@ -1039,31 +1422,30 @@
           </wp:inline>
         </w:drawing>
       </w:r>
-      <w:bookmarkEnd w:id="37"/>
-      <w:r>
-        <w:t xml:space="preserve">,</w:t>
-      </w:r>
-      <w:r>
-        <w:t xml:space="preserve"> </w:t>
-      </w:r>
-      <w:bookmarkStart w:id="39" w:name="fig:010"/>
-      <w:r>
+      <w:r>
+        <w:t xml:space="preserve">, </w:t>
+      </w:r>
+      <w:r>
+        <w:rPr>
+          <w:noProof/>
+        </w:rPr>
         <w:drawing>
-          <wp:inline>
+          <wp:inline distT="0" distB="0" distL="0" distR="0" wp14:anchorId="7708A97E" wp14:editId="225B3B5D">
             <wp:extent cx="800100" cy="558800"/>
-            <wp:effectExtent b="0" l="0" r="0" t="0"/>
-            <wp:docPr descr="Рисунок 9." title="" id="1" name="Picture"/>
-            <a:graphic>
+            <wp:effectExtent l="0" t="0" r="0" b="0"/>
+            <wp:docPr id="9" name="Picture" descr="Рисунок 9."/>
+            <wp:cNvGraphicFramePr/>
+            <a:graphic xmlns:a="http://schemas.openxmlformats.org/drawingml/2006/main">
               <a:graphicData uri="http://schemas.openxmlformats.org/drawingml/2006/picture">
-                <pic:pic>
+                <pic:pic xmlns:pic="http://schemas.openxmlformats.org/drawingml/2006/picture">
                   <pic:nvPicPr>
-                    <pic:cNvPr descr="image/5.jpg" id="0" name="Picture"/>
+                    <pic:cNvPr id="0" name="Picture" descr="image/5.jpg"/>
                     <pic:cNvPicPr>
-                      <a:picLocks noChangeArrowheads="1" noChangeAspect="1"/>
+                      <a:picLocks noChangeAspect="1" noChangeArrowheads="1"/>
                     </pic:cNvPicPr>
                   </pic:nvPicPr>
                   <pic:blipFill>
-                    <a:blip r:embed="rId38"/>
+                    <a:blip r:embed="rId15"/>
                     <a:stretch>
                       <a:fillRect/>
                     </a:stretch>
@@ -1089,74 +1471,90 @@
           </wp:inline>
         </w:drawing>
       </w:r>
-      <w:bookmarkEnd w:id="39"/>
     </w:p>
     <w:p>
       <w:pPr>
         <w:pStyle w:val="BodyText"/>
       </w:pPr>
       <w:r>
-        <w:t xml:space="preserve">Таким образом, амплитуда</w:t>
-      </w:r>
-      <w:r>
-        <w:t xml:space="preserve"> </w:t>
+        <w:t xml:space="preserve">Таким образом, амплитуда </w:t>
       </w:r>
       <m:oMath>
         <m:sSub>
+          <m:sSubPr>
+            <m:ctrlPr>
+              <w:rPr>
+                <w:rFonts w:ascii="Cambria Math" w:hAnsi="Cambria Math"/>
+              </w:rPr>
+            </m:ctrlPr>
+          </m:sSubPr>
           <m:e>
             <m:r>
+              <w:rPr>
+                <w:rFonts w:ascii="Cambria Math" w:hAnsi="Cambria Math"/>
+              </w:rPr>
               <m:t>x</m:t>
             </m:r>
           </m:e>
           <m:sub>
             <m:r>
+              <w:rPr>
+                <w:rFonts w:ascii="Cambria Math" w:hAnsi="Cambria Math"/>
+              </w:rPr>
               <m:t>m</m:t>
             </m:r>
           </m:sub>
         </m:sSub>
       </m:oMath>
       <w:r>
-        <w:t xml:space="preserve"> </w:t>
-      </w:r>
-      <w:r>
-        <w:t xml:space="preserve">свободных колебаний и его начальная фаза</w:t>
-      </w:r>
-      <w:r>
-        <w:t xml:space="preserve"> </w:t>
+        <w:t xml:space="preserve"> свободных колебаний и его начальная фаза </w:t>
       </w:r>
       <m:oMath>
         <m:sSub>
+          <m:sSubPr>
+            <m:ctrlPr>
+              <w:rPr>
+                <w:rFonts w:ascii="Cambria Math" w:hAnsi="Cambria Math"/>
+              </w:rPr>
+            </m:ctrlPr>
+          </m:sSubPr>
           <m:e>
             <m:r>
+              <w:rPr>
+                <w:rFonts w:ascii="Cambria Math" w:hAnsi="Cambria Math"/>
+              </w:rPr>
               <m:t>φ</m:t>
             </m:r>
           </m:e>
           <m:sub>
             <m:r>
+              <w:rPr>
+                <w:rFonts w:ascii="Cambria Math" w:hAnsi="Cambria Math"/>
+              </w:rPr>
               <m:t>0</m:t>
             </m:r>
           </m:sub>
         </m:sSub>
       </m:oMath>
       <w:r>
-        <w:t xml:space="preserve"> </w:t>
-      </w:r>
-      <w:r>
-        <w:t xml:space="preserve">определяются начальными условиями. Существует много разновидностей механических колебательных систем, в которых используются силы упругих деформаций. На (рис. 9) показан угловой аналог линейного гармонического осциллятора. Горизонтально расположенный диск висит на упругой нити, закрепленной в его центре масс. При повороте диска на угол</w:t>
-      </w:r>
-      <w:r>
-        <w:t xml:space="preserve"> </w:t>
+        <w:t xml:space="preserve"> определяются начальными условиями. Существует много р</w:t>
+      </w:r>
+      <w:r>
+        <w:t>азновидностей механических колебательных систем, в которых используются силы упругих деформаций. На (рис. 9) показан угловой аналог линейного гармонического осциллятора. Горизонтально расположенный диск висит на упругой нити, закрепленной в его центре масс</w:t>
+      </w:r>
+      <w:r>
+        <w:t xml:space="preserve">. При повороте диска на угол </w:t>
       </w:r>
       <m:oMath>
         <m:r>
+          <w:rPr>
+            <w:rFonts w:ascii="Cambria Math" w:hAnsi="Cambria Math"/>
+          </w:rPr>
           <m:t>θ</m:t>
         </m:r>
       </m:oMath>
       <w:r>
-        <w:t xml:space="preserve"> </w:t>
-      </w:r>
-      <w:r>
-        <w:t xml:space="preserve">возникает момент сил Mупр упругой деформации кручения:</w:t>
+        <w:t xml:space="preserve"> возникает момент сил Mупр упругой деформации кручения:</w:t>
       </w:r>
     </w:p>
     <w:p>
@@ -1164,24 +1562,37 @@
         <w:pStyle w:val="BodyText"/>
       </w:pPr>
       <w:r>
-        <w:t xml:space="preserve">Mупр = –</w:t>
+        <w:t>Mупр = –</w:t>
       </w:r>
       <m:oMath>
         <m:sSup>
+          <m:sSupPr>
+            <m:ctrlPr>
+              <w:rPr>
+                <w:rFonts w:ascii="Cambria Math" w:hAnsi="Cambria Math"/>
+              </w:rPr>
+            </m:ctrlPr>
+          </m:sSupPr>
           <m:e>
             <m:r>
+              <w:rPr>
+                <w:rFonts w:ascii="Cambria Math" w:hAnsi="Cambria Math"/>
+              </w:rPr>
               <m:t>χ</m:t>
             </m:r>
           </m:e>
           <m:sup>
             <m:r>
+              <w:rPr>
+                <w:rFonts w:ascii="Cambria Math" w:hAnsi="Cambria Math"/>
+              </w:rPr>
               <m:t>θ</m:t>
             </m:r>
           </m:sup>
         </m:sSup>
       </m:oMath>
       <w:r>
-        <w:t xml:space="preserve">.</w:t>
+        <w:t>.</w:t>
       </w:r>
     </w:p>
     <w:p>
@@ -1189,45 +1600,49 @@
         <w:pStyle w:val="BodyText"/>
       </w:pPr>
       <w:r>
-        <w:t xml:space="preserve">Это соотношение выражает закон Гука для деформации кручения. Величина</w:t>
-      </w:r>
-      <w:r>
-        <w:t xml:space="preserve"> </w:t>
+        <w:t xml:space="preserve">Это соотношение выражает закон Гука для деформации кручения. Величина </w:t>
       </w:r>
       <m:oMath>
         <m:r>
+          <w:rPr>
+            <w:rFonts w:ascii="Cambria Math" w:hAnsi="Cambria Math"/>
+          </w:rPr>
           <m:t>χ</m:t>
         </m:r>
       </m:oMath>
       <w:r>
-        <w:t xml:space="preserve"> </w:t>
-      </w:r>
-      <w:r>
-        <w:t xml:space="preserve">аналогична жесткости пружины k. Второй закон динамики для вращательного движения диска записывается в виде (рис. 7)</w:t>
+        <w:t xml:space="preserve"> аналогична жесткости пружины k. Второй закон динамики для вращательного движения д</w:t>
+      </w:r>
+      <w:r>
+        <w:t>иска записывается в виде (рис. 7)</w:t>
       </w:r>
     </w:p>
     <w:p>
       <w:pPr>
         <w:pStyle w:val="CaptionedFigure"/>
       </w:pPr>
-      <w:bookmarkStart w:id="41" w:name="fig:011"/>
-      <w:r>
+      <w:bookmarkStart w:id="12" w:name="fig:011"/>
+      <w:r>
+        <w:rPr>
+          <w:noProof/>
+        </w:rPr>
         <w:drawing>
-          <wp:inline>
+          <wp:inline distT="0" distB="0" distL="0" distR="0" wp14:anchorId="21012A8A" wp14:editId="44C9BC1C">
             <wp:extent cx="2658675" cy="553250"/>
-            <wp:effectExtent b="0" l="0" r="0" t="0"/>
-            <wp:docPr descr="Figure 7: Рисунок 11." title="" id="1" name="Picture"/>
-            <a:graphic>
+            <wp:effectExtent l="0" t="0" r="0" b="0"/>
+            <wp:docPr id="10" name="Picture" descr="Figure 7: Рисунок 11."/>
+            <wp:cNvGraphicFramePr/>
+            <a:graphic xmlns:a="http://schemas.openxmlformats.org/drawingml/2006/main">
               <a:graphicData uri="http://schemas.openxmlformats.org/drawingml/2006/picture">
-                <pic:pic>
+                <pic:pic xmlns:pic="http://schemas.openxmlformats.org/drawingml/2006/picture">
                   <pic:nvPicPr>
-                    <pic:cNvPr descr="image/11.png" id="0" name="Picture"/>
+                    <pic:cNvPr id="0" name="Picture" descr="image/11.png"/>
                     <pic:cNvPicPr>
-                      <a:picLocks noChangeArrowheads="1" noChangeAspect="1"/>
+                      <a:picLocks noChangeAspect="1" noChangeArrowheads="1"/>
                     </pic:cNvPicPr>
                   </pic:nvPicPr>
                   <pic:blipFill>
-                    <a:blip r:embed="rId40"/>
+                    <a:blip r:embed="rId16"/>
                     <a:stretch>
                       <a:fillRect/>
                     </a:stretch>
@@ -1253,14 +1668,14 @@
           </wp:inline>
         </w:drawing>
       </w:r>
-      <w:bookmarkEnd w:id="41"/>
+      <w:bookmarkEnd w:id="12"/>
     </w:p>
     <w:p>
       <w:pPr>
         <w:pStyle w:val="ImageCaption"/>
       </w:pPr>
       <w:r>
-        <w:t xml:space="preserve">Figure 7: Рисунок 11.</w:t>
+        <w:t>Figure 7: Рисунок 11.</w:t>
       </w:r>
     </w:p>
     <w:p>
@@ -1268,65 +1683,76 @@
         <w:pStyle w:val="BodyText"/>
       </w:pPr>
       <w:r>
-        <w:t xml:space="preserve">где I =</w:t>
-      </w:r>
-      <w:r>
-        <w:t xml:space="preserve"> </w:t>
+        <w:t xml:space="preserve">где I = </w:t>
       </w:r>
       <m:oMath>
         <m:sSub>
+          <m:sSubPr>
+            <m:ctrlPr>
+              <w:rPr>
+                <w:rFonts w:ascii="Cambria Math" w:hAnsi="Cambria Math"/>
+              </w:rPr>
+            </m:ctrlPr>
+          </m:sSubPr>
           <m:e>
             <m:r>
+              <w:rPr>
+                <w:rFonts w:ascii="Cambria Math" w:hAnsi="Cambria Math"/>
+              </w:rPr>
               <m:t>I</m:t>
             </m:r>
           </m:e>
           <m:sub>
             <m:r>
+              <w:rPr>
+                <w:rFonts w:ascii="Cambria Math" w:hAnsi="Cambria Math"/>
+              </w:rPr>
               <m:t>c</m:t>
             </m:r>
           </m:sub>
         </m:sSub>
       </m:oMath>
       <w:r>
-        <w:t xml:space="preserve"> </w:t>
-      </w:r>
-      <w:r>
-        <w:t xml:space="preserve">– момент инерции диска относительно оси, проходящий через центр масс,</w:t>
-      </w:r>
-      <w:r>
-        <w:t xml:space="preserve"> </w:t>
+        <w:t xml:space="preserve"> – момент инерции диска относительно оси, проходящий через центр масс, </w:t>
       </w:r>
       <m:oMath>
         <m:r>
+          <w:rPr>
+            <w:rFonts w:ascii="Cambria Math" w:hAnsi="Cambria Math"/>
+          </w:rPr>
           <m:t>ε</m:t>
         </m:r>
       </m:oMath>
       <w:r>
-        <w:t xml:space="preserve">–угловое ускорение. По аналогии с грузом на пружине можно получить: (рис. 8)</w:t>
+        <w:t>–угловое ускорение. По аналогии с грузом на пружине можно получить: (рис. 8)</w:t>
       </w:r>
     </w:p>
     <w:p>
       <w:pPr>
         <w:pStyle w:val="CaptionedFigure"/>
       </w:pPr>
-      <w:bookmarkStart w:id="43" w:name="fig:012"/>
-      <w:r>
+      <w:bookmarkStart w:id="13" w:name="fig:012"/>
+      <w:r>
+        <w:rPr>
+          <w:noProof/>
+        </w:rPr>
         <w:drawing>
-          <wp:inline>
+          <wp:inline distT="0" distB="0" distL="0" distR="0" wp14:anchorId="0A425F0F" wp14:editId="2F45709B">
             <wp:extent cx="2704779" cy="714615"/>
-            <wp:effectExtent b="0" l="0" r="0" t="0"/>
-            <wp:docPr descr="Figure 8: Рисунок 12." title="" id="1" name="Picture"/>
-            <a:graphic>
+            <wp:effectExtent l="0" t="0" r="0" b="0"/>
+            <wp:docPr id="11" name="Picture" descr="Figure 8: Рисунок 12."/>
+            <wp:cNvGraphicFramePr/>
+            <a:graphic xmlns:a="http://schemas.openxmlformats.org/drawingml/2006/main">
               <a:graphicData uri="http://schemas.openxmlformats.org/drawingml/2006/picture">
-                <pic:pic>
+                <pic:pic xmlns:pic="http://schemas.openxmlformats.org/drawingml/2006/picture">
                   <pic:nvPicPr>
-                    <pic:cNvPr descr="image/12.png" id="0" name="Picture"/>
+                    <pic:cNvPr id="0" name="Picture" descr="image/12.png"/>
                     <pic:cNvPicPr>
-                      <a:picLocks noChangeArrowheads="1" noChangeAspect="1"/>
+                      <a:picLocks noChangeAspect="1" noChangeArrowheads="1"/>
                     </pic:cNvPicPr>
                   </pic:nvPicPr>
                   <pic:blipFill>
-                    <a:blip r:embed="rId42"/>
+                    <a:blip r:embed="rId17"/>
                     <a:stretch>
                       <a:fillRect/>
                     </a:stretch>
@@ -1352,14 +1778,14 @@
           </wp:inline>
         </w:drawing>
       </w:r>
-      <w:bookmarkEnd w:id="43"/>
+      <w:bookmarkEnd w:id="13"/>
     </w:p>
     <w:p>
       <w:pPr>
         <w:pStyle w:val="ImageCaption"/>
       </w:pPr>
       <w:r>
-        <w:t xml:space="preserve">Figure 8: Рисунок 12.</w:t>
+        <w:t>Figure 8: Рисунок 12.</w:t>
       </w:r>
     </w:p>
     <w:p>
@@ -1367,31 +1793,38 @@
         <w:pStyle w:val="BodyText"/>
       </w:pPr>
       <w:r>
-        <w:t xml:space="preserve">Крутильный маятник широко используется в механических часах. Его называют балансиром. В балансире момент упругих сил создается с помощью спиралевидной пружинки.</w:t>
+        <w:t>Крутильный м</w:t>
+      </w:r>
+      <w:r>
+        <w:t>аятник широко используется в механических часах. Его называют балансиром. В балансире момент упругих сил создается с помощью спиралевидной пружинки.</w:t>
       </w:r>
     </w:p>
     <w:p>
       <w:pPr>
         <w:pStyle w:val="CaptionedFigure"/>
       </w:pPr>
-      <w:bookmarkStart w:id="45" w:name="fig:010"/>
-      <w:r>
+      <w:bookmarkStart w:id="14" w:name="fig:010"/>
+      <w:r>
+        <w:rPr>
+          <w:noProof/>
+        </w:rPr>
         <w:drawing>
-          <wp:inline>
+          <wp:inline distT="0" distB="0" distL="0" distR="0" wp14:anchorId="15FDBFF4" wp14:editId="42B9BEB8">
             <wp:extent cx="2128477" cy="1344705"/>
-            <wp:effectExtent b="0" l="0" r="0" t="0"/>
-            <wp:docPr descr="Figure 9: Рисунок 10. Крутильный маятник" title="" id="1" name="Picture"/>
-            <a:graphic>
+            <wp:effectExtent l="0" t="0" r="0" b="0"/>
+            <wp:docPr id="12" name="Picture" descr="Figure 9: Рисунок 10. Крутильный маятник"/>
+            <wp:cNvGraphicFramePr/>
+            <a:graphic xmlns:a="http://schemas.openxmlformats.org/drawingml/2006/main">
               <a:graphicData uri="http://schemas.openxmlformats.org/drawingml/2006/picture">
-                <pic:pic>
+                <pic:pic xmlns:pic="http://schemas.openxmlformats.org/drawingml/2006/picture">
                   <pic:nvPicPr>
-                    <pic:cNvPr descr="image/13.png" id="0" name="Picture"/>
+                    <pic:cNvPr id="0" name="Picture" descr="image/13.png"/>
                     <pic:cNvPicPr>
-                      <a:picLocks noChangeArrowheads="1" noChangeAspect="1"/>
+                      <a:picLocks noChangeAspect="1" noChangeArrowheads="1"/>
                     </pic:cNvPicPr>
                   </pic:nvPicPr>
                   <pic:blipFill>
-                    <a:blip r:embed="rId44"/>
+                    <a:blip r:embed="rId18"/>
                     <a:stretch>
                       <a:fillRect/>
                     </a:stretch>
@@ -1417,57 +1850,88 @@
           </wp:inline>
         </w:drawing>
       </w:r>
-      <w:bookmarkEnd w:id="45"/>
+      <w:bookmarkEnd w:id="14"/>
     </w:p>
     <w:p>
       <w:pPr>
         <w:pStyle w:val="ImageCaption"/>
       </w:pPr>
       <w:r>
-        <w:t xml:space="preserve">Figure 9: Рисунок 10. Крутильный маятник</w:t>
-      </w:r>
-    </w:p>
-    <w:bookmarkEnd w:id="46"/>
-    <w:bookmarkStart w:id="47" w:name="выводы"/>
+        <w:t>Figure 9: Рисунок 10. Крутильный маятник</w:t>
+      </w:r>
+    </w:p>
     <w:p>
       <w:pPr>
         <w:pStyle w:val="Heading1"/>
       </w:pPr>
-      <w:r>
-        <w:t xml:space="preserve">Выводы</w:t>
-      </w:r>
+      <w:bookmarkStart w:id="15" w:name="выводы"/>
+      <w:bookmarkStart w:id="16" w:name="_Toc65608784"/>
+      <w:bookmarkEnd w:id="4"/>
+      <w:r>
+        <w:lastRenderedPageBreak/>
+        <w:t>Выводы</w:t>
+      </w:r>
+      <w:bookmarkEnd w:id="16"/>
     </w:p>
     <w:p>
       <w:pPr>
         <w:pStyle w:val="FirstParagraph"/>
       </w:pPr>
       <w:r>
-        <w:t xml:space="preserve">Познакомились с теоретическим материалом и рассмотрели задачи.</w:t>
-      </w:r>
-    </w:p>
-    <w:bookmarkEnd w:id="47"/>
-    <w:sectPr/>
+        <w:t>Познакомились с теоретическим материалом и рассмотрели за</w:t>
+      </w:r>
+      <w:r>
+        <w:t>дачи.</w:t>
+      </w:r>
+      <w:bookmarkEnd w:id="15"/>
+    </w:p>
+    <w:sectPr>
+      <w:pgSz w:w="12240" w:h="15840"/>
+      <w:pgMar w:top="1440" w:right="1440" w:bottom="1440" w:left="1440" w:header="720" w:footer="720" w:gutter="0"/>
+      <w:cols w:space="720"/>
+    </w:sectPr>
   </w:body>
 </w:document>
 </file>
 
-<file path=word/comments.xml><?xml version="1.0" encoding="utf-8"?>
-<w:comments xmlns:w="http://schemas.openxmlformats.org/wordprocessingml/2006/main" xmlns:m="http://schemas.openxmlformats.org/officeDocument/2006/math" xmlns:r="http://schemas.openxmlformats.org/officeDocument/2006/relationships" xmlns:o="urn:schemas-microsoft-com:office:office" xmlns:v="urn:schemas-microsoft-com:vml" xmlns:w10="urn:schemas-microsoft-com:office:word" xmlns:a="http://schemas.openxmlformats.org/drawingml/2006/main" xmlns:pic="http://schemas.openxmlformats.org/drawingml/2006/picture" xmlns:wp="http://schemas.openxmlformats.org/drawingml/2006/wordprocessingDrawing"/>
+<file path=word/endnotes.xml><?xml version="1.0" encoding="utf-8"?>
+<w:endnotes xmlns:wpc="http://schemas.microsoft.com/office/word/2010/wordprocessingCanvas" xmlns:cx="http://schemas.microsoft.com/office/drawing/2014/chartex" xmlns:cx1="http://schemas.microsoft.com/office/drawing/2015/9/8/chartex" xmlns:cx2="http://schemas.microsoft.com/office/drawing/2015/10/21/chartex" xmlns:cx3="http://schemas.microsoft.com/office/drawing/2016/5/9/chartex" xmlns:cx4="http://schemas.microsoft.com/office/drawing/2016/5/10/chartex" xmlns:cx5="http://schemas.microsoft.com/office/drawing/2016/5/11/chartex" xmlns:cx6="http://schemas.microsoft.com/office/drawing/2016/5/12/chartex" xmlns:cx7="http://schemas.microsoft.com/office/drawing/2016/5/13/chartex" xmlns:cx8="http://schemas.microsoft.com/office/drawing/2016/5/14/chartex" xmlns:mc="http://schemas.openxmlformats.org/markup-compatibility/2006" xmlns:aink="http://schemas.microsoft.com/office/drawing/2016/ink" xmlns:am3d="http://schemas.microsoft.com/office/drawing/2017/model3d" xmlns:o="urn:schemas-microsoft-com:office:office" xmlns:r="http://schemas.openxmlformats.org/officeDocument/2006/relationships" xmlns:m="http://schemas.openxmlformats.org/officeDocument/2006/math" xmlns:v="urn:schemas-microsoft-com:vml" xmlns:wp14="http://schemas.microsoft.com/office/word/2010/wordprocessingDrawing" xmlns:wp="http://schemas.openxmlformats.org/drawingml/2006/wordprocessingDrawing" xmlns:w10="urn:schemas-microsoft-com:office:word" xmlns:w="http://schemas.openxmlformats.org/wordprocessingml/2006/main" xmlns:w14="http://schemas.microsoft.com/office/word/2010/wordml" xmlns:w15="http://schemas.microsoft.com/office/word/2012/wordml" xmlns:w16cex="http://schemas.microsoft.com/office/word/2018/wordml/cex" xmlns:w16cid="http://schemas.microsoft.com/office/word/2016/wordml/cid" xmlns:w16="http://schemas.microsoft.com/office/word/2018/wordml" xmlns:w16se="http://schemas.microsoft.com/office/word/2015/wordml/symex" xmlns:wpg="http://schemas.microsoft.com/office/word/2010/wordprocessingGroup" xmlns:wpi="http://schemas.microsoft.com/office/word/2010/wordprocessingInk" xmlns:wne="http://schemas.microsoft.com/office/word/2006/wordml" xmlns:wps="http://schemas.microsoft.com/office/word/2010/wordprocessingShape" mc:Ignorable="w14 w15 w16se w16cid w16 w16cex wp14">
+  <w:endnote w:type="separator" w:id="-1">
+    <w:p>
+      <w:pPr>
+        <w:spacing w:after="0"/>
+      </w:pPr>
+      <w:r>
+        <w:separator/>
+      </w:r>
+    </w:p>
+  </w:endnote>
+  <w:endnote w:type="continuationSeparator" w:id="0">
+    <w:p>
+      <w:pPr>
+        <w:spacing w:after="0"/>
+      </w:pPr>
+      <w:r>
+        <w:continuationSeparator/>
+      </w:r>
+    </w:p>
+  </w:endnote>
+</w:endnotes>
 </file>
 
 <file path=word/footnotes.xml><?xml version="1.0" encoding="utf-8"?>
-<w:footnotes xmlns:w="http://schemas.openxmlformats.org/wordprocessingml/2006/main" xmlns:m="http://schemas.openxmlformats.org/officeDocument/2006/math" xmlns:r="http://schemas.openxmlformats.org/officeDocument/2006/relationships" xmlns:o="urn:schemas-microsoft-com:office:office" xmlns:v="urn:schemas-microsoft-com:vml" xmlns:w10="urn:schemas-microsoft-com:office:word" xmlns:a="http://schemas.openxmlformats.org/drawingml/2006/main" xmlns:pic="http://schemas.openxmlformats.org/drawingml/2006/picture" xmlns:wp="http://schemas.openxmlformats.org/drawingml/2006/wordprocessingDrawing">
+<w:footnotes xmlns:wpc="http://schemas.microsoft.com/office/word/2010/wordprocessingCanvas" xmlns:cx="http://schemas.microsoft.com/office/drawing/2014/chartex" xmlns:cx1="http://schemas.microsoft.com/office/drawing/2015/9/8/chartex" xmlns:cx2="http://schemas.microsoft.com/office/drawing/2015/10/21/chartex" xmlns:cx3="http://schemas.microsoft.com/office/drawing/2016/5/9/chartex" xmlns:cx4="http://schemas.microsoft.com/office/drawing/2016/5/10/chartex" xmlns:cx5="http://schemas.microsoft.com/office/drawing/2016/5/11/chartex" xmlns:cx6="http://schemas.microsoft.com/office/drawing/2016/5/12/chartex" xmlns:cx7="http://schemas.microsoft.com/office/drawing/2016/5/13/chartex" xmlns:cx8="http://schemas.microsoft.com/office/drawing/2016/5/14/chartex" xmlns:mc="http://schemas.openxmlformats.org/markup-compatibility/2006" xmlns:aink="http://schemas.microsoft.com/office/drawing/2016/ink" xmlns:am3d="http://schemas.microsoft.com/office/drawing/2017/model3d" xmlns:o="urn:schemas-microsoft-com:office:office" xmlns:r="http://schemas.openxmlformats.org/officeDocument/2006/relationships" xmlns:m="http://schemas.openxmlformats.org/officeDocument/2006/math" xmlns:v="urn:schemas-microsoft-com:vml" xmlns:wp14="http://schemas.microsoft.com/office/word/2010/wordprocessingDrawing" xmlns:wp="http://schemas.openxmlformats.org/drawingml/2006/wordprocessingDrawing" xmlns:w10="urn:schemas-microsoft-com:office:word" xmlns:w="http://schemas.openxmlformats.org/wordprocessingml/2006/main" xmlns:w14="http://schemas.microsoft.com/office/word/2010/wordml" xmlns:w15="http://schemas.microsoft.com/office/word/2012/wordml" xmlns:w16cex="http://schemas.microsoft.com/office/word/2018/wordml/cex" xmlns:w16cid="http://schemas.microsoft.com/office/word/2016/wordml/cid" xmlns:w16="http://schemas.microsoft.com/office/word/2018/wordml" xmlns:w16se="http://schemas.microsoft.com/office/word/2015/wordml/symex" xmlns:wpg="http://schemas.microsoft.com/office/word/2010/wordprocessingGroup" xmlns:wpi="http://schemas.microsoft.com/office/word/2010/wordprocessingInk" xmlns:wne="http://schemas.microsoft.com/office/word/2006/wordml" xmlns:wps="http://schemas.microsoft.com/office/word/2010/wordprocessingShape" mc:Ignorable="w14 w15 w16se w16cid w16 w16cex wp14">
+  <w:footnote w:type="separator" w:id="-1">
+    <w:p>
+      <w:r>
+        <w:separator/>
+      </w:r>
+    </w:p>
+  </w:footnote>
   <w:footnote w:type="continuationSeparator" w:id="0">
     <w:p>
       <w:r>
         <w:continuationSeparator/>
-      </w:r>
-    </w:p>
-  </w:footnote>
-  <w:footnote w:type="separator" w:id="-1">
-    <w:p>
-      <w:r>
-        <w:separator/>
       </w:r>
     </w:p>
   </w:footnote>
@@ -1475,10 +1939,11 @@
 </file>
 
 <file path=word/numbering.xml><?xml version="1.0" encoding="utf-8"?>
-<w:numbering xmlns:w="http://schemas.openxmlformats.org/wordprocessingml/2006/main">
-  <w:abstractNum w:abstractNumId="990">
-    <w:nsid w:val="2c1ae401"/>
+<w:numbering xmlns:wpc="http://schemas.microsoft.com/office/word/2010/wordprocessingCanvas" xmlns:cx="http://schemas.microsoft.com/office/drawing/2014/chartex" xmlns:cx1="http://schemas.microsoft.com/office/drawing/2015/9/8/chartex" xmlns:cx2="http://schemas.microsoft.com/office/drawing/2015/10/21/chartex" xmlns:cx3="http://schemas.microsoft.com/office/drawing/2016/5/9/chartex" xmlns:cx4="http://schemas.microsoft.com/office/drawing/2016/5/10/chartex" xmlns:cx5="http://schemas.microsoft.com/office/drawing/2016/5/11/chartex" xmlns:cx6="http://schemas.microsoft.com/office/drawing/2016/5/12/chartex" xmlns:cx7="http://schemas.microsoft.com/office/drawing/2016/5/13/chartex" xmlns:cx8="http://schemas.microsoft.com/office/drawing/2016/5/14/chartex" xmlns:mc="http://schemas.openxmlformats.org/markup-compatibility/2006" xmlns:aink="http://schemas.microsoft.com/office/drawing/2016/ink" xmlns:am3d="http://schemas.microsoft.com/office/drawing/2017/model3d" xmlns:o="urn:schemas-microsoft-com:office:office" xmlns:r="http://schemas.openxmlformats.org/officeDocument/2006/relationships" xmlns:m="http://schemas.openxmlformats.org/officeDocument/2006/math" xmlns:v="urn:schemas-microsoft-com:vml" xmlns:wp14="http://schemas.microsoft.com/office/word/2010/wordprocessingDrawing" xmlns:wp="http://schemas.openxmlformats.org/drawingml/2006/wordprocessingDrawing" xmlns:w10="urn:schemas-microsoft-com:office:word" xmlns:w="http://schemas.openxmlformats.org/wordprocessingml/2006/main" xmlns:w14="http://schemas.microsoft.com/office/word/2010/wordml" xmlns:w15="http://schemas.microsoft.com/office/word/2012/wordml" xmlns:w16cex="http://schemas.microsoft.com/office/word/2018/wordml/cex" xmlns:w16cid="http://schemas.microsoft.com/office/word/2016/wordml/cid" xmlns:w16="http://schemas.microsoft.com/office/word/2018/wordml" xmlns:w16se="http://schemas.microsoft.com/office/word/2015/wordml/symex" xmlns:wpg="http://schemas.microsoft.com/office/word/2010/wordprocessingGroup" xmlns:wpi="http://schemas.microsoft.com/office/word/2010/wordprocessingInk" xmlns:wne="http://schemas.microsoft.com/office/word/2006/wordml" xmlns:wps="http://schemas.microsoft.com/office/word/2010/wordprocessingShape" mc:Ignorable="w14 w15 w16se w16cid w16 w16cex wp14">
+  <w:abstractNum w:abstractNumId="0" w15:restartNumberingAfterBreak="0">
+    <w:nsid w:val="2C1AE401"/>
     <w:multiLevelType w:val="multilevel"/>
+    <w:tmpl w:val="ACDAD3DC"/>
     <w:lvl w:ilvl="0">
       <w:numFmt w:val="bullet"/>
       <w:lvlText w:val=" "/>
@@ -1552,14 +2017,14 @@
       </w:pPr>
     </w:lvl>
   </w:abstractNum>
-  <w:num w:numId="1000">
-    <w:abstractNumId w:val="990"/>
+  <w:num w:numId="1">
+    <w:abstractNumId w:val="0"/>
   </w:num>
 </w:numbering>
 </file>
 
 <file path=word/styles.xml><?xml version="1.0" encoding="utf-8"?>
-<w:styles xmlns:r="http://schemas.openxmlformats.org/officeDocument/2006/relationships" xmlns:w="http://schemas.openxmlformats.org/wordprocessingml/2006/main">
+<w:styles xmlns:mc="http://schemas.openxmlformats.org/markup-compatibility/2006" xmlns:r="http://schemas.openxmlformats.org/officeDocument/2006/relationships" xmlns:w="http://schemas.openxmlformats.org/wordprocessingml/2006/main" xmlns:w14="http://schemas.microsoft.com/office/word/2010/wordml" xmlns:w15="http://schemas.microsoft.com/office/word/2012/wordml" xmlns:w16cex="http://schemas.microsoft.com/office/word/2018/wordml/cex" xmlns:w16cid="http://schemas.microsoft.com/office/word/2016/wordml/cid" xmlns:w16="http://schemas.microsoft.com/office/word/2018/wordml" xmlns:w16se="http://schemas.microsoft.com/office/word/2015/wordml/symex" mc:Ignorable="w14 w15 w16se w16cid w16 w16cex">
   <w:docDefaults>
     <w:rPrDefault>
       <w:rPr>
@@ -1575,19 +2040,549 @@
       </w:pPr>
     </w:pPrDefault>
   </w:docDefaults>
-  <w:latentStyles w:defLockedState="0" w:defUIPriority="0" w:defSemiHidden="0" w:defUnhideWhenUsed="0" w:defQFormat="0" w:count="276"/>
+  <w:latentStyles w:defLockedState="0" w:defUIPriority="0" w:defSemiHidden="0" w:defUnhideWhenUsed="0" w:defQFormat="0" w:count="376">
+    <w:lsdException w:name="heading 5" w:semiHidden="1" w:unhideWhenUsed="1"/>
+    <w:lsdException w:name="index 2" w:semiHidden="1" w:unhideWhenUsed="1"/>
+    <w:lsdException w:name="index 3" w:semiHidden="1" w:unhideWhenUsed="1"/>
+    <w:lsdException w:name="index 4" w:semiHidden="1" w:unhideWhenUsed="1"/>
+    <w:lsdException w:name="index 5" w:semiHidden="1" w:unhideWhenUsed="1"/>
+    <w:lsdException w:name="index 6" w:semiHidden="1" w:unhideWhenUsed="1"/>
+    <w:lsdException w:name="index 7" w:semiHidden="1" w:unhideWhenUsed="1"/>
+    <w:lsdException w:name="index 8" w:semiHidden="1" w:unhideWhenUsed="1"/>
+    <w:lsdException w:name="index 9" w:semiHidden="1" w:unhideWhenUsed="1"/>
+    <w:lsdException w:name="toc 1" w:semiHidden="1" w:uiPriority="39" w:unhideWhenUsed="1"/>
+    <w:lsdException w:name="toc 2" w:semiHidden="1" w:unhideWhenUsed="1"/>
+    <w:lsdException w:name="toc 3" w:semiHidden="1" w:unhideWhenUsed="1"/>
+    <w:lsdException w:name="toc 4" w:semiHidden="1" w:unhideWhenUsed="1"/>
+    <w:lsdException w:name="toc 5" w:semiHidden="1" w:unhideWhenUsed="1"/>
+    <w:lsdException w:name="toc 6" w:semiHidden="1" w:unhideWhenUsed="1"/>
+    <w:lsdException w:name="toc 7" w:semiHidden="1" w:unhideWhenUsed="1"/>
+    <w:lsdException w:name="toc 8" w:semiHidden="1" w:unhideWhenUsed="1"/>
+    <w:lsdException w:name="toc 9" w:semiHidden="1" w:unhideWhenUsed="1"/>
+    <w:lsdException w:name="Normal Indent" w:semiHidden="1" w:unhideWhenUsed="1"/>
+    <w:lsdException w:name="footnote text" w:semiHidden="1" w:unhideWhenUsed="1"/>
+    <w:lsdException w:name="annotation text" w:semiHidden="1" w:unhideWhenUsed="1"/>
+    <w:lsdException w:name="header" w:semiHidden="1" w:unhideWhenUsed="1"/>
+    <w:lsdException w:name="footer" w:semiHidden="1" w:unhideWhenUsed="1"/>
+    <w:lsdException w:name="index heading" w:semiHidden="1" w:unhideWhenUsed="1"/>
+    <w:lsdException w:name="caption" w:semiHidden="1" w:unhideWhenUsed="1"/>
+    <w:lsdException w:name="table of figures" w:semiHidden="1" w:unhideWhenUsed="1"/>
+    <w:lsdException w:name="envelope address" w:semiHidden="1" w:unhideWhenUsed="1"/>
+    <w:lsdException w:name="envelope return" w:semiHidden="1" w:unhideWhenUsed="1"/>
+    <w:lsdException w:name="footnote reference" w:semiHidden="1" w:unhideWhenUsed="1"/>
+    <w:lsdException w:name="annotation reference" w:semiHidden="1" w:unhideWhenUsed="1"/>
+    <w:lsdException w:name="line number" w:semiHidden="1" w:unhideWhenUsed="1"/>
+    <w:lsdException w:name="page number" w:semiHidden="1" w:unhideWhenUsed="1"/>
+    <w:lsdException w:name="endnote reference" w:semiHidden="1" w:unhideWhenUsed="1"/>
+    <w:lsdException w:name="endnote text" w:semiHidden="1" w:unhideWhenUsed="1"/>
+    <w:lsdException w:name="table of authorities" w:semiHidden="1" w:unhideWhenUsed="1"/>
+    <w:lsdException w:name="macro" w:semiHidden="1" w:unhideWhenUsed="1"/>
+    <w:lsdException w:name="toa heading" w:semiHidden="1" w:unhideWhenUsed="1"/>
+    <w:lsdException w:name="List" w:semiHidden="1" w:unhideWhenUsed="1"/>
+    <w:lsdException w:name="List Bullet" w:semiHidden="1" w:unhideWhenUsed="1"/>
+    <w:lsdException w:name="List Number" w:semiHidden="1" w:unhideWhenUsed="1"/>
+    <w:lsdException w:name="List 2" w:semiHidden="1" w:unhideWhenUsed="1"/>
+    <w:lsdException w:name="List 3" w:semiHidden="1" w:unhideWhenUsed="1"/>
+    <w:lsdException w:name="List 4" w:semiHidden="1" w:unhideWhenUsed="1"/>
+    <w:lsdException w:name="List Bullet 2" w:semiHidden="1" w:unhideWhenUsed="1"/>
+    <w:lsdException w:name="List Bullet 3" w:semiHidden="1" w:unhideWhenUsed="1"/>
+    <w:lsdException w:name="List Number 2" w:semiHidden="1" w:unhideWhenUsed="1"/>
+    <w:lsdException w:name="List Number 3" w:semiHidden="1" w:unhideWhenUsed="1"/>
+    <w:lsdException w:name="List Number 4" w:semiHidden="1" w:unhideWhenUsed="1"/>
+    <w:lsdException w:name="List Number 5" w:semiHidden="1" w:unhideWhenUsed="1"/>
+    <w:lsdException w:name="Closing" w:semiHidden="1" w:unhideWhenUsed="1"/>
+    <w:lsdException w:name="Signature" w:semiHidden="1" w:unhideWhenUsed="1"/>
+    <w:lsdException w:name="Default Paragraph Font" w:semiHidden="1" w:unhideWhenUsed="1"/>
+    <w:lsdException w:name="Body Text" w:semiHidden="1" w:unhideWhenUsed="1"/>
+    <w:lsdException w:name="Body Text Indent" w:semiHidden="1" w:unhideWhenUsed="1"/>
+    <w:lsdException w:name="List Continue" w:semiHidden="1" w:unhideWhenUsed="1"/>
+    <w:lsdException w:name="List Continue 2" w:semiHidden="1" w:unhideWhenUsed="1"/>
+    <w:lsdException w:name="List Continue 3" w:semiHidden="1" w:unhideWhenUsed="1"/>
+    <w:lsdException w:name="List Continue 4" w:semiHidden="1" w:unhideWhenUsed="1"/>
+    <w:lsdException w:name="List Continue 5" w:semiHidden="1" w:unhideWhenUsed="1"/>
+    <w:lsdException w:name="Message Header" w:semiHidden="1" w:unhideWhenUsed="1"/>
+    <w:lsdException w:name="Salutation" w:semiHidden="1" w:unhideWhenUsed="1"/>
+    <w:lsdException w:name="Date" w:semiHidden="1" w:unhideWhenUsed="1"/>
+    <w:lsdException w:name="Body Text First Indent" w:semiHidden="1" w:unhideWhenUsed="1"/>
+    <w:lsdException w:name="Body Text Indent 2" w:semiHidden="1" w:unhideWhenUsed="1"/>
+    <w:lsdException w:name="Body Text Indent 3" w:semiHidden="1" w:unhideWhenUsed="1"/>
+    <w:lsdException w:name="Block Text" w:semiHidden="1" w:unhideWhenUsed="1"/>
+    <w:lsdException w:name="Hyperlink" w:semiHidden="1" w:uiPriority="99" w:unhideWhenUsed="1"/>
+    <w:lsdException w:name="FollowedHyperlink" w:semiHidden="1" w:unhideWhenUsed="1"/>
+    <w:lsdException w:name="Document Map" w:semiHidden="1" w:unhideWhenUsed="1"/>
+    <w:lsdException w:name="Plain Text" w:semiHidden="1" w:unhideWhenUsed="1"/>
+    <w:lsdException w:name="E-mail Signature" w:semiHidden="1" w:unhideWhenUsed="1"/>
+    <w:lsdException w:name="HTML Top of Form" w:semiHidden="1" w:unhideWhenUsed="1"/>
+    <w:lsdException w:name="HTML Bottom of Form" w:semiHidden="1" w:unhideWhenUsed="1"/>
+    <w:lsdException w:name="Normal (Web)" w:semiHidden="1" w:unhideWhenUsed="1"/>
+    <w:lsdException w:name="HTML Acronym" w:semiHidden="1" w:unhideWhenUsed="1"/>
+    <w:lsdException w:name="HTML Address" w:semiHidden="1" w:unhideWhenUsed="1"/>
+    <w:lsdException w:name="HTML Cite" w:semiHidden="1" w:unhideWhenUsed="1"/>
+    <w:lsdException w:name="HTML Code" w:semiHidden="1" w:unhideWhenUsed="1"/>
+    <w:lsdException w:name="HTML Definition" w:semiHidden="1" w:unhideWhenUsed="1"/>
+    <w:lsdException w:name="HTML Keyboard" w:semiHidden="1" w:unhideWhenUsed="1"/>
+    <w:lsdException w:name="HTML Preformatted" w:semiHidden="1" w:unhideWhenUsed="1"/>
+    <w:lsdException w:name="HTML Sample" w:semiHidden="1" w:unhideWhenUsed="1"/>
+    <w:lsdException w:name="HTML Typewriter" w:semiHidden="1" w:unhideWhenUsed="1"/>
+    <w:lsdException w:name="HTML Variable" w:semiHidden="1" w:unhideWhenUsed="1"/>
+    <w:lsdException w:name="Normal Table" w:semiHidden="1" w:unhideWhenUsed="1"/>
+    <w:lsdException w:name="annotation subject" w:semiHidden="1" w:unhideWhenUsed="1"/>
+    <w:lsdException w:name="No List" w:semiHidden="1" w:unhideWhenUsed="1"/>
+    <w:lsdException w:name="Outline List 1" w:semiHidden="1" w:unhideWhenUsed="1"/>
+    <w:lsdException w:name="Outline List 2" w:semiHidden="1" w:unhideWhenUsed="1"/>
+    <w:lsdException w:name="Outline List 3" w:semiHidden="1" w:unhideWhenUsed="1"/>
+    <w:lsdException w:name="Table Simple 1" w:semiHidden="1" w:unhideWhenUsed="1"/>
+    <w:lsdException w:name="Table Simple 2" w:semiHidden="1" w:unhideWhenUsed="1"/>
+    <w:lsdException w:name="Table Simple 3" w:semiHidden="1" w:unhideWhenUsed="1"/>
+    <w:lsdException w:name="Table Classic 1" w:semiHidden="1" w:unhideWhenUsed="1"/>
+    <w:lsdException w:name="Table Classic 2" w:semiHidden="1" w:unhideWhenUsed="1"/>
+    <w:lsdException w:name="Table Classic 3" w:semiHidden="1" w:unhideWhenUsed="1"/>
+    <w:lsdException w:name="Table Classic 4" w:semiHidden="1" w:unhideWhenUsed="1"/>
+    <w:lsdException w:name="Table Colorful 1" w:semiHidden="1" w:unhideWhenUsed="1"/>
+    <w:lsdException w:name="Table Colorful 2" w:semiHidden="1" w:unhideWhenUsed="1"/>
+    <w:lsdException w:name="Table Colorful 3" w:semiHidden="1" w:unhideWhenUsed="1"/>
+    <w:lsdException w:name="Table Columns 1" w:semiHidden="1" w:unhideWhenUsed="1"/>
+    <w:lsdException w:name="Table Columns 2" w:semiHidden="1" w:unhideWhenUsed="1"/>
+    <w:lsdException w:name="Table Columns 3" w:semiHidden="1" w:unhideWhenUsed="1"/>
+    <w:lsdException w:name="Table Columns 4" w:semiHidden="1" w:unhideWhenUsed="1"/>
+    <w:lsdException w:name="Table Columns 5" w:semiHidden="1" w:unhideWhenUsed="1"/>
+    <w:lsdException w:name="Table Grid 1" w:semiHidden="1" w:unhideWhenUsed="1"/>
+    <w:lsdException w:name="Table Grid 2" w:semiHidden="1" w:unhideWhenUsed="1"/>
+    <w:lsdException w:name="Table Grid 3" w:semiHidden="1" w:unhideWhenUsed="1"/>
+    <w:lsdException w:name="Table Grid 4" w:semiHidden="1" w:unhideWhenUsed="1"/>
+    <w:lsdException w:name="Table Grid 5" w:semiHidden="1" w:unhideWhenUsed="1"/>
+    <w:lsdException w:name="Table Grid 6" w:semiHidden="1" w:unhideWhenUsed="1"/>
+    <w:lsdException w:name="Table Grid 7" w:semiHidden="1" w:unhideWhenUsed="1"/>
+    <w:lsdException w:name="Table Grid 8" w:semiHidden="1" w:unhideWhenUsed="1"/>
+    <w:lsdException w:name="Table List 1" w:semiHidden="1" w:unhideWhenUsed="1"/>
+    <w:lsdException w:name="Table List 2" w:semiHidden="1" w:unhideWhenUsed="1"/>
+    <w:lsdException w:name="Table List 3" w:semiHidden="1" w:unhideWhenUsed="1"/>
+    <w:lsdException w:name="Table List 4" w:semiHidden="1" w:unhideWhenUsed="1"/>
+    <w:lsdException w:name="Table List 5" w:semiHidden="1" w:unhideWhenUsed="1"/>
+    <w:lsdException w:name="Table List 6" w:semiHidden="1" w:unhideWhenUsed="1"/>
+    <w:lsdException w:name="Table List 7" w:semiHidden="1" w:unhideWhenUsed="1"/>
+    <w:lsdException w:name="Table List 8" w:semiHidden="1" w:unhideWhenUsed="1"/>
+    <w:lsdException w:name="Table 3D effects 1" w:semiHidden="1" w:unhideWhenUsed="1"/>
+    <w:lsdException w:name="Table 3D effects 2" w:semiHidden="1" w:unhideWhenUsed="1"/>
+    <w:lsdException w:name="Table 3D effects 3" w:semiHidden="1" w:unhideWhenUsed="1"/>
+    <w:lsdException w:name="Table Contemporary" w:semiHidden="1" w:unhideWhenUsed="1"/>
+    <w:lsdException w:name="Table Elegant" w:semiHidden="1" w:unhideWhenUsed="1"/>
+    <w:lsdException w:name="Table Professional" w:semiHidden="1" w:unhideWhenUsed="1"/>
+    <w:lsdException w:name="Table Subtle 1" w:semiHidden="1" w:unhideWhenUsed="1"/>
+    <w:lsdException w:name="Table Subtle 2" w:semiHidden="1" w:unhideWhenUsed="1"/>
+    <w:lsdException w:name="Table Web 1" w:semiHidden="1" w:unhideWhenUsed="1"/>
+    <w:lsdException w:name="Table Web 2" w:semiHidden="1" w:unhideWhenUsed="1"/>
+    <w:lsdException w:name="Table Web 3" w:semiHidden="1" w:unhideWhenUsed="1"/>
+    <w:lsdException w:name="Balloon Text" w:semiHidden="1" w:unhideWhenUsed="1"/>
+    <w:lsdException w:name="Table Theme" w:semiHidden="1" w:unhideWhenUsed="1"/>
+    <w:lsdException w:name="Placeholder Text" w:semiHidden="1"/>
+    <w:lsdException w:name="Light Shading"/>
+    <w:lsdException w:name="Light List"/>
+    <w:lsdException w:name="Medium Grid 3"/>
+    <w:lsdException w:name="Dark List"/>
+    <w:lsdException w:name="Colorful Shading"/>
+    <w:lsdException w:name="Colorful List"/>
+    <w:lsdException w:name="Colorful Grid"/>
+    <w:lsdException w:name="Light Shading Accent 1"/>
+    <w:lsdException w:name="Light List Accent 1"/>
+    <w:lsdException w:name="Light Grid Accent 1"/>
+    <w:lsdException w:name="Medium Shading 1 Accent 1"/>
+    <w:lsdException w:name="Medium Shading 2 Accent 1"/>
+    <w:lsdException w:name="Medium List 1 Accent 1"/>
+    <w:lsdException w:name="Revision" w:semiHidden="1"/>
+    <w:lsdException w:name="Medium List 2 Accent 1"/>
+    <w:lsdException w:name="Medium Grid 1 Accent 1"/>
+    <w:lsdException w:name="Medium Grid 2 Accent 1"/>
+    <w:lsdException w:name="Medium Grid 3 Accent 1"/>
+    <w:lsdException w:name="Dark List Accent 1"/>
+    <w:lsdException w:name="Colorful Shading Accent 1"/>
+    <w:lsdException w:name="Colorful List Accent 1"/>
+    <w:lsdException w:name="Colorful Grid Accent 1"/>
+    <w:lsdException w:name="Light Shading Accent 2"/>
+    <w:lsdException w:name="Light List Accent 2"/>
+    <w:lsdException w:name="Light Grid Accent 2"/>
+    <w:lsdException w:name="Medium Shading 1 Accent 2"/>
+    <w:lsdException w:name="Medium Shading 2 Accent 2"/>
+    <w:lsdException w:name="Medium List 1 Accent 2"/>
+    <w:lsdException w:name="Medium List 2 Accent 2"/>
+    <w:lsdException w:name="Medium Grid 1 Accent 2"/>
+    <w:lsdException w:name="Medium Grid 2 Accent 2"/>
+    <w:lsdException w:name="Medium Grid 3 Accent 2"/>
+    <w:lsdException w:name="Dark List Accent 2"/>
+    <w:lsdException w:name="Colorful Shading Accent 2"/>
+    <w:lsdException w:name="Colorful List Accent 2"/>
+    <w:lsdException w:name="Colorful Grid Accent 2"/>
+    <w:lsdException w:name="Light Shading Accent 3"/>
+    <w:lsdException w:name="Light List Accent 3"/>
+    <w:lsdException w:name="Light Grid Accent 3"/>
+    <w:lsdException w:name="Medium Shading 1 Accent 3"/>
+    <w:lsdException w:name="Medium Shading 2 Accent 3"/>
+    <w:lsdException w:name="Medium List 1 Accent 3"/>
+    <w:lsdException w:name="Medium List 2 Accent 3"/>
+    <w:lsdException w:name="Medium Grid 1 Accent 3"/>
+    <w:lsdException w:name="Medium Grid 2 Accent 3"/>
+    <w:lsdException w:name="Medium Grid 3 Accent 3"/>
+    <w:lsdException w:name="Dark List Accent 3"/>
+    <w:lsdException w:name="Colorful Shading Accent 3"/>
+    <w:lsdException w:name="Colorful List Accent 3"/>
+    <w:lsdException w:name="Colorful Grid Accent 3"/>
+    <w:lsdException w:name="Light Shading Accent 4"/>
+    <w:lsdException w:name="Light List Accent 4"/>
+    <w:lsdException w:name="Light Grid Accent 4"/>
+    <w:lsdException w:name="Medium Shading 1 Accent 4"/>
+    <w:lsdException w:name="Medium Shading 2 Accent 4"/>
+    <w:lsdException w:name="Medium List 1 Accent 4"/>
+    <w:lsdException w:name="Medium List 2 Accent 4"/>
+    <w:lsdException w:name="Medium Grid 1 Accent 4"/>
+    <w:lsdException w:name="Medium Grid 2 Accent 4"/>
+    <w:lsdException w:name="Medium Grid 3 Accent 4"/>
+    <w:lsdException w:name="Dark List Accent 4"/>
+    <w:lsdException w:name="Colorful Shading Accent 4"/>
+    <w:lsdException w:name="Colorful List Accent 4"/>
+    <w:lsdException w:name="Colorful Grid Accent 4"/>
+    <w:lsdException w:name="Light Shading Accent 5"/>
+    <w:lsdException w:name="Light List Accent 5"/>
+    <w:lsdException w:name="Light Grid Accent 5"/>
+    <w:lsdException w:name="Medium Shading 1 Accent 5"/>
+    <w:lsdException w:name="Medium Shading 2 Accent 5"/>
+    <w:lsdException w:name="Medium List 1 Accent 5"/>
+    <w:lsdException w:name="Medium List 2 Accent 5"/>
+    <w:lsdException w:name="Medium Grid 1 Accent 5"/>
+    <w:lsdException w:name="Medium Grid 2 Accent 5"/>
+    <w:lsdException w:name="Medium Grid 3 Accent 5"/>
+    <w:lsdException w:name="Dark List Accent 5"/>
+    <w:lsdException w:name="Colorful Shading Accent 5"/>
+    <w:lsdException w:name="Colorful List Accent 5"/>
+    <w:lsdException w:name="Colorful Grid Accent 5"/>
+    <w:lsdException w:name="Light Shading Accent 6"/>
+    <w:lsdException w:name="Light List Accent 6"/>
+    <w:lsdException w:name="Light Grid Accent 6"/>
+    <w:lsdException w:name="Medium Shading 1 Accent 6"/>
+    <w:lsdException w:name="Medium Shading 2 Accent 6"/>
+    <w:lsdException w:name="Medium List 1 Accent 6"/>
+    <w:lsdException w:name="Medium List 2 Accent 6"/>
+    <w:lsdException w:name="Medium Grid 1 Accent 6"/>
+    <w:lsdException w:name="Medium Grid 2 Accent 6"/>
+    <w:lsdException w:name="Medium Grid 3 Accent 6"/>
+    <w:lsdException w:name="Dark List Accent 6"/>
+    <w:lsdException w:name="Colorful Shading Accent 6"/>
+    <w:lsdException w:name="Colorful List Accent 6"/>
+    <w:lsdException w:name="Colorful Grid Accent 6"/>
+    <w:lsdException w:name="Bibliography" w:semiHidden="1" w:unhideWhenUsed="1"/>
+    <w:lsdException w:name="TOC Heading" w:semiHidden="1" w:unhideWhenUsed="1"/>
+    <w:lsdException w:name="Grid Table 4" w:uiPriority="49"/>
+    <w:lsdException w:name="Grid Table 5 Dark" w:uiPriority="50"/>
+    <w:lsdException w:name="Grid Table 6 Colorful" w:uiPriority="51"/>
+    <w:lsdException w:name="Grid Table 7 Colorful" w:uiPriority="52"/>
+    <w:lsdException w:name="Grid Table 1 Light Accent 1" w:uiPriority="46"/>
+    <w:lsdException w:name="Grid Table 2 Accent 1" w:uiPriority="47"/>
+    <w:lsdException w:name="Grid Table 3 Accent 1" w:uiPriority="48"/>
+    <w:lsdException w:name="Grid Table 4 Accent 1" w:uiPriority="49"/>
+    <w:lsdException w:name="Grid Table 5 Dark Accent 1" w:uiPriority="50"/>
+    <w:lsdException w:name="Grid Table 6 Colorful Accent 1" w:uiPriority="51"/>
+    <w:lsdException w:name="Grid Table 7 Colorful Accent 1" w:uiPriority="52"/>
+    <w:lsdException w:name="Grid Table 1 Light Accent 2" w:uiPriority="46"/>
+    <w:lsdException w:name="Grid Table 2 Accent 2" w:uiPriority="47"/>
+    <w:lsdException w:name="Grid Table 3 Accent 2" w:uiPriority="48"/>
+    <w:lsdException w:name="Grid Table 4 Accent 2" w:uiPriority="49"/>
+    <w:lsdException w:name="Grid Table 5 Dark Accent 2" w:uiPriority="50"/>
+    <w:lsdException w:name="Grid Table 6 Colorful Accent 2" w:uiPriority="51"/>
+    <w:lsdException w:name="Grid Table 7 Colorful Accent 2" w:uiPriority="52"/>
+    <w:lsdException w:name="Grid Table 1 Light Accent 3" w:uiPriority="46"/>
+    <w:lsdException w:name="Grid Table 2 Accent 3" w:uiPriority="47"/>
+    <w:lsdException w:name="Grid Table 3 Accent 3" w:uiPriority="48"/>
+    <w:lsdException w:name="Grid Table 4 Accent 3" w:uiPriority="49"/>
+    <w:lsdException w:name="Grid Table 5 Dark Accent 3" w:uiPriority="50"/>
+    <w:lsdException w:name="Grid Table 6 Colorful Accent 3" w:uiPriority="51"/>
+    <w:lsdException w:name="Grid Table 7 Colorful Accent 3" w:uiPriority="52"/>
+    <w:lsdException w:name="Grid Table 1 Light Accent 4" w:uiPriority="46"/>
+    <w:lsdException w:name="Grid Table 2 Accent 4" w:uiPriority="47"/>
+    <w:lsdException w:name="Grid Table 3 Accent 4" w:uiPriority="48"/>
+    <w:lsdException w:name="Grid Table 4 Accent 4" w:uiPriority="49"/>
+    <w:lsdException w:name="Grid Table 5 Dark Accent 4" w:uiPriority="50"/>
+    <w:lsdException w:name="Grid Table 6 Colorful Accent 4" w:uiPriority="51"/>
+    <w:lsdException w:name="Grid Table 7 Colorful Accent 4" w:uiPriority="52"/>
+    <w:lsdException w:name="Grid Table 1 Light Accent 5" w:uiPriority="46"/>
+    <w:lsdException w:name="Grid Table 2 Accent 5" w:uiPriority="47"/>
+    <w:lsdException w:name="Grid Table 3 Accent 5" w:uiPriority="48"/>
+    <w:lsdException w:name="Grid Table 4 Accent 5" w:uiPriority="49"/>
+    <w:lsdException w:name="Grid Table 5 Dark Accent 5" w:uiPriority="50"/>
+    <w:lsdException w:name="Grid Table 6 Colorful Accent 5" w:uiPriority="51"/>
+    <w:lsdException w:name="Grid Table 7 Colorful Accent 5" w:uiPriority="52"/>
+    <w:lsdException w:name="Grid Table 1 Light Accent 6" w:uiPriority="46"/>
+    <w:lsdException w:name="Grid Table 2 Accent 6" w:uiPriority="47"/>
+    <w:lsdException w:name="Grid Table 3 Accent 6" w:uiPriority="48"/>
+    <w:lsdException w:name="Grid Table 4 Accent 6" w:uiPriority="49"/>
+    <w:lsdException w:name="Grid Table 5 Dark Accent 6" w:uiPriority="50"/>
+    <w:lsdException w:name="Grid Table 6 Colorful Accent 6" w:uiPriority="51"/>
+    <w:lsdException w:name="Grid Table 7 Colorful Accent 6" w:uiPriority="52"/>
+    <w:lsdException w:name="List Table 1 Light" w:uiPriority="46"/>
+    <w:lsdException w:name="List Table 2" w:uiPriority="47"/>
+    <w:lsdException w:name="List Table 3" w:uiPriority="48"/>
+    <w:lsdException w:name="List Table 4" w:uiPriority="49"/>
+    <w:lsdException w:name="List Table 5 Dark" w:uiPriority="50"/>
+    <w:lsdException w:name="List Table 6 Colorful" w:uiPriority="51"/>
+    <w:lsdException w:name="List Table 7 Colorful" w:uiPriority="52"/>
+    <w:lsdException w:name="List Table 1 Light Accent 1" w:uiPriority="46"/>
+    <w:lsdException w:name="List Table 2 Accent 1" w:uiPriority="47"/>
+    <w:lsdException w:name="List Table 3 Accent 1" w:uiPriority="48"/>
+    <w:lsdException w:name="List Table 4 Accent 1" w:uiPriority="49"/>
+    <w:lsdException w:name="List Table 5 Dark Accent 1" w:uiPriority="50"/>
+    <w:lsdException w:name="List Table 6 Colorful Accent 1" w:uiPriority="51"/>
+    <w:lsdException w:name="List Table 7 Colorful Accent 1" w:uiPriority="52"/>
+    <w:lsdException w:name="List Table 1 Light Accent 2" w:uiPriority="46"/>
+    <w:lsdException w:name="List Table 2 Accent 2" w:uiPriority="47"/>
+    <w:lsdException w:name="List Table 3 Accent 2" w:uiPriority="48"/>
+    <w:lsdException w:name="List Table 4 Accent 2" w:uiPriority="49"/>
+    <w:lsdException w:name="List Table 5 Dark Accent 2" w:uiPriority="50"/>
+    <w:lsdException w:name="List Table 6 Colorful Accent 2" w:uiPriority="51"/>
+    <w:lsdException w:name="List Table 7 Colorful Accent 2" w:uiPriority="52"/>
+    <w:lsdException w:name="List Table 1 Light Accent 3" w:uiPriority="46"/>
+    <w:lsdException w:name="List Table 2 Accent 3" w:uiPriority="47"/>
+    <w:lsdException w:name="List Table 3 Accent 3" w:uiPriority="48"/>
+    <w:lsdException w:name="List Table 4 Accent 3" w:uiPriority="49"/>
+    <w:lsdException w:name="List Table 5 Dark Accent 3" w:uiPriority="50"/>
+    <w:lsdException w:name="List Table 6 Colorful Accent 3" w:uiPriority="51"/>
+    <w:lsdException w:name="List Table 7 Colorful Accent 3" w:uiPriority="52"/>
+    <w:lsdException w:name="List Table 1 Light Accent 4" w:uiPriority="46"/>
+    <w:lsdException w:name="List Table 2 Accent 4" w:uiPriority="47"/>
+    <w:lsdException w:name="List Table 3 Accent 4" w:uiPriority="48"/>
+    <w:lsdException w:name="List Table 4 Accent 4" w:uiPriority="49"/>
+    <w:lsdException w:name="List Table 5 Dark Accent 4" w:uiPriority="50"/>
+    <w:lsdException w:name="List Table 6 Colorful Accent 4" w:uiPriority="51"/>
+    <w:lsdException w:name="List Table 7 Colorful Accent 4" w:uiPriority="52"/>
+    <w:lsdException w:name="List Table 1 Light Accent 5" w:uiPriority="46"/>
+    <w:lsdException w:name="List Table 2 Accent 5" w:uiPriority="47"/>
+    <w:lsdException w:name="List Table 3 Accent 5" w:uiPriority="48"/>
+    <w:lsdException w:name="List Table 4 Accent 5" w:uiPriority="49"/>
+    <w:lsdException w:name="List Table 5 Dark Accent 5" w:uiPriority="50"/>
+    <w:lsdException w:name="List Table 6 Colorful Accent 5" w:uiPriority="51"/>
+    <w:lsdException w:name="List Table 7 Colorful Accent 5" w:uiPriority="52"/>
+    <w:lsdException w:name="List Table 1 Light Accent 6" w:uiPriority="46"/>
+    <w:lsdException w:name="List Table 2 Accent 6" w:uiPriority="47"/>
+    <w:lsdException w:name="List Table 3 Accent 6" w:uiPriority="48"/>
+    <w:lsdException w:name="List Table 4 Accent 6" w:uiPriority="49"/>
+    <w:lsdException w:name="List Table 5 Dark Accent 6" w:uiPriority="50"/>
+    <w:lsdException w:name="List Table 6 Colorful Accent 6" w:uiPriority="51"/>
+    <w:lsdException w:name="List Table 7 Colorful Accent 6" w:uiPriority="52"/>
+    <w:lsdException w:name="Mention" w:semiHidden="1" w:uiPriority="99" w:unhideWhenUsed="1"/>
+    <w:lsdException w:name="Smart Hyperlink" w:semiHidden="1" w:uiPriority="99" w:unhideWhenUsed="1"/>
+    <w:lsdException w:name="Hashtag" w:semiHidden="1" w:uiPriority="99" w:unhideWhenUsed="1"/>
+    <w:lsdException w:name="Unresolved Mention" w:semiHidden="1" w:uiPriority="99" w:unhideWhenUsed="1"/>
+    <w:lsdException w:name="Smart Link" w:semiHidden="1" w:uiPriority="99" w:unhideWhenUsed="1"/>
+  </w:latentStyles>
   <w:style w:type="paragraph" w:default="1" w:styleId="Normal">
     <w:name w:val="Normal"/>
     <w:qFormat/>
   </w:style>
+  <w:style w:type="paragraph" w:styleId="Heading1">
+    <w:name w:val="heading 1"/>
+    <w:basedOn w:val="Normal"/>
+    <w:next w:val="BodyText"/>
+    <w:uiPriority w:val="9"/>
+    <w:qFormat/>
+    <w:pPr>
+      <w:keepNext/>
+      <w:keepLines/>
+      <w:spacing w:before="480" w:after="0"/>
+      <w:outlineLvl w:val="0"/>
+    </w:pPr>
+    <w:rPr>
+      <w:rFonts w:asciiTheme="majorHAnsi" w:eastAsiaTheme="majorEastAsia" w:hAnsiTheme="majorHAnsi" w:cstheme="majorBidi"/>
+      <w:b/>
+      <w:bCs/>
+      <w:color w:val="4F81BD" w:themeColor="accent1"/>
+      <w:sz w:val="32"/>
+      <w:szCs w:val="32"/>
+    </w:rPr>
+  </w:style>
+  <w:style w:type="paragraph" w:styleId="Heading2">
+    <w:name w:val="heading 2"/>
+    <w:basedOn w:val="Normal"/>
+    <w:next w:val="BodyText"/>
+    <w:uiPriority w:val="9"/>
+    <w:unhideWhenUsed/>
+    <w:qFormat/>
+    <w:pPr>
+      <w:keepNext/>
+      <w:keepLines/>
+      <w:spacing w:before="200" w:after="0"/>
+      <w:outlineLvl w:val="1"/>
+    </w:pPr>
+    <w:rPr>
+      <w:rFonts w:asciiTheme="majorHAnsi" w:eastAsiaTheme="majorEastAsia" w:hAnsiTheme="majorHAnsi" w:cstheme="majorBidi"/>
+      <w:b/>
+      <w:bCs/>
+      <w:color w:val="4F81BD" w:themeColor="accent1"/>
+      <w:sz w:val="28"/>
+      <w:szCs w:val="28"/>
+    </w:rPr>
+  </w:style>
+  <w:style w:type="paragraph" w:styleId="Heading3">
+    <w:name w:val="heading 3"/>
+    <w:basedOn w:val="Normal"/>
+    <w:next w:val="BodyText"/>
+    <w:uiPriority w:val="9"/>
+    <w:unhideWhenUsed/>
+    <w:qFormat/>
+    <w:pPr>
+      <w:keepNext/>
+      <w:keepLines/>
+      <w:spacing w:before="200" w:after="0"/>
+      <w:outlineLvl w:val="2"/>
+    </w:pPr>
+    <w:rPr>
+      <w:rFonts w:asciiTheme="majorHAnsi" w:eastAsiaTheme="majorEastAsia" w:hAnsiTheme="majorHAnsi" w:cstheme="majorBidi"/>
+      <w:b/>
+      <w:bCs/>
+      <w:color w:val="4F81BD" w:themeColor="accent1"/>
+    </w:rPr>
+  </w:style>
+  <w:style w:type="paragraph" w:styleId="Heading4">
+    <w:name w:val="heading 4"/>
+    <w:basedOn w:val="Normal"/>
+    <w:next w:val="BodyText"/>
+    <w:uiPriority w:val="9"/>
+    <w:unhideWhenUsed/>
+    <w:qFormat/>
+    <w:pPr>
+      <w:keepNext/>
+      <w:keepLines/>
+      <w:spacing w:before="200" w:after="0"/>
+      <w:outlineLvl w:val="3"/>
+    </w:pPr>
+    <w:rPr>
+      <w:rFonts w:asciiTheme="majorHAnsi" w:eastAsiaTheme="majorEastAsia" w:hAnsiTheme="majorHAnsi" w:cstheme="majorBidi"/>
+      <w:bCs/>
+      <w:i/>
+      <w:color w:val="4F81BD" w:themeColor="accent1"/>
+    </w:rPr>
+  </w:style>
+  <w:style w:type="paragraph" w:styleId="Heading5">
+    <w:name w:val="heading 5"/>
+    <w:basedOn w:val="Normal"/>
+    <w:next w:val="BodyText"/>
+    <w:uiPriority w:val="9"/>
+    <w:unhideWhenUsed/>
+    <w:qFormat/>
+    <w:pPr>
+      <w:keepNext/>
+      <w:keepLines/>
+      <w:spacing w:before="200" w:after="0"/>
+      <w:outlineLvl w:val="4"/>
+    </w:pPr>
+    <w:rPr>
+      <w:rFonts w:asciiTheme="majorHAnsi" w:eastAsiaTheme="majorEastAsia" w:hAnsiTheme="majorHAnsi" w:cstheme="majorBidi"/>
+      <w:iCs/>
+      <w:color w:val="4F81BD" w:themeColor="accent1"/>
+    </w:rPr>
+  </w:style>
+  <w:style w:type="paragraph" w:styleId="Heading6">
+    <w:name w:val="heading 6"/>
+    <w:basedOn w:val="Normal"/>
+    <w:next w:val="BodyText"/>
+    <w:uiPriority w:val="9"/>
+    <w:unhideWhenUsed/>
+    <w:qFormat/>
+    <w:pPr>
+      <w:keepNext/>
+      <w:keepLines/>
+      <w:spacing w:before="200" w:after="0"/>
+      <w:outlineLvl w:val="5"/>
+    </w:pPr>
+    <w:rPr>
+      <w:rFonts w:asciiTheme="majorHAnsi" w:eastAsiaTheme="majorEastAsia" w:hAnsiTheme="majorHAnsi" w:cstheme="majorBidi"/>
+      <w:color w:val="4F81BD" w:themeColor="accent1"/>
+    </w:rPr>
+  </w:style>
+  <w:style w:type="paragraph" w:styleId="Heading7">
+    <w:name w:val="heading 7"/>
+    <w:basedOn w:val="Normal"/>
+    <w:next w:val="BodyText"/>
+    <w:uiPriority w:val="9"/>
+    <w:unhideWhenUsed/>
+    <w:qFormat/>
+    <w:pPr>
+      <w:keepNext/>
+      <w:keepLines/>
+      <w:spacing w:before="200" w:after="0"/>
+      <w:outlineLvl w:val="6"/>
+    </w:pPr>
+    <w:rPr>
+      <w:rFonts w:asciiTheme="majorHAnsi" w:eastAsiaTheme="majorEastAsia" w:hAnsiTheme="majorHAnsi" w:cstheme="majorBidi"/>
+      <w:color w:val="4F81BD" w:themeColor="accent1"/>
+    </w:rPr>
+  </w:style>
+  <w:style w:type="paragraph" w:styleId="Heading8">
+    <w:name w:val="heading 8"/>
+    <w:basedOn w:val="Normal"/>
+    <w:next w:val="BodyText"/>
+    <w:uiPriority w:val="9"/>
+    <w:unhideWhenUsed/>
+    <w:qFormat/>
+    <w:pPr>
+      <w:keepNext/>
+      <w:keepLines/>
+      <w:spacing w:before="200" w:after="0"/>
+      <w:outlineLvl w:val="7"/>
+    </w:pPr>
+    <w:rPr>
+      <w:rFonts w:asciiTheme="majorHAnsi" w:eastAsiaTheme="majorEastAsia" w:hAnsiTheme="majorHAnsi" w:cstheme="majorBidi"/>
+      <w:color w:val="4F81BD" w:themeColor="accent1"/>
+    </w:rPr>
+  </w:style>
+  <w:style w:type="paragraph" w:styleId="Heading9">
+    <w:name w:val="heading 9"/>
+    <w:basedOn w:val="Normal"/>
+    <w:next w:val="BodyText"/>
+    <w:uiPriority w:val="9"/>
+    <w:unhideWhenUsed/>
+    <w:qFormat/>
+    <w:pPr>
+      <w:keepNext/>
+      <w:keepLines/>
+      <w:spacing w:before="200" w:after="0"/>
+      <w:outlineLvl w:val="8"/>
+    </w:pPr>
+    <w:rPr>
+      <w:rFonts w:asciiTheme="majorHAnsi" w:eastAsiaTheme="majorEastAsia" w:hAnsiTheme="majorHAnsi" w:cstheme="majorBidi"/>
+      <w:color w:val="4F81BD" w:themeColor="accent1"/>
+    </w:rPr>
+  </w:style>
+  <w:style w:type="character" w:default="1" w:styleId="DefaultParagraphFont">
+    <w:name w:val="Default Paragraph Font"/>
+    <w:uiPriority w:val="1"/>
+    <w:semiHidden/>
+    <w:unhideWhenUsed/>
+  </w:style>
+  <w:style w:type="table" w:default="1" w:styleId="TableNormal">
+    <w:name w:val="Normal Table"/>
+    <w:uiPriority w:val="99"/>
+    <w:semiHidden/>
+    <w:unhideWhenUsed/>
+    <w:tblPr>
+      <w:tblInd w:w="0" w:type="dxa"/>
+      <w:tblCellMar>
+        <w:top w:w="0" w:type="dxa"/>
+        <w:left w:w="108" w:type="dxa"/>
+        <w:bottom w:w="0" w:type="dxa"/>
+        <w:right w:w="108" w:type="dxa"/>
+      </w:tblCellMar>
+    </w:tblPr>
+  </w:style>
+  <w:style w:type="numbering" w:default="1" w:styleId="NoList">
+    <w:name w:val="No List"/>
+    <w:uiPriority w:val="99"/>
+    <w:semiHidden/>
+    <w:unhideWhenUsed/>
+  </w:style>
   <w:style w:type="paragraph" w:styleId="BodyText">
     <w:name w:val="Body Text"/>
     <w:basedOn w:val="Normal"/>
-    <w:link w:val="BodyTextChar"/>
+    <w:qFormat/>
     <w:pPr>
       <w:spacing w:before="180" w:after="180"/>
     </w:pPr>
-    <w:qFormat/>
   </w:style>
   <w:style w:type="paragraph" w:customStyle="1" w:styleId="FirstParagraph">
     <w:name w:val="First Paragraph"/>
@@ -1629,10 +2624,7 @@
     <w:next w:val="BodyText"/>
     <w:qFormat/>
     <w:pPr>
-      <w:keepNext/>
-      <w:keepLines/>
-      <w:spacing w:before="240" w:after="240"/>
-      <w:jc w:val="center"/>
+      <w:spacing w:before="240"/>
     </w:pPr>
     <w:rPr>
       <w:sz w:val="30"/>
@@ -1677,198 +2669,7 @@
   <w:style w:type="paragraph" w:styleId="Bibliography">
     <w:name w:val="Bibliography"/>
     <w:basedOn w:val="Normal"/>
-    <w:next w:val="Bibliography"/>
     <w:qFormat/>
-    <w:pPr/>
-    <w:rPr/>
-  </w:style>
-  <w:style w:type="paragraph" w:styleId="Heading1">
-    <w:name w:val="Heading 1"/>
-    <w:basedOn w:val="Normal"/>
-    <w:next w:val="BodyText"/>
-    <w:uiPriority w:val="9"/>
-    <w:qFormat/>
-    <w:pPr>
-      <w:keepNext/>
-      <w:keepLines/>
-      <w:spacing w:before="480" w:after="0"/>
-      <w:outlineLvl w:val="0"/>
-    </w:pPr>
-    <w:rPr>
-      <w:rFonts w:asciiTheme="majorHAnsi" w:eastAsiaTheme="majorEastAsia" w:hAnsiTheme="majorHAnsi" w:cstheme="majorBidi"/>
-      <w:b/>
-      <w:bCs/>
-      <w:color w:val="4F81BD" w:themeColor="accent1"/>
-      <w:sz w:val="32"/>
-      <w:szCs w:val="32"/>
-    </w:rPr>
-  </w:style>
-  <w:style w:type="paragraph" w:styleId="Heading2">
-    <w:name w:val="Heading 2"/>
-    <w:basedOn w:val="Normal"/>
-    <w:next w:val="BodyText"/>
-    <w:uiPriority w:val="9"/>
-    <w:unhideWhenUsed/>
-    <w:qFormat/>
-    <w:pPr>
-      <w:keepNext/>
-      <w:keepLines/>
-      <w:spacing w:before="200" w:after="0"/>
-      <w:outlineLvl w:val="1"/>
-    </w:pPr>
-    <w:rPr>
-      <w:rFonts w:asciiTheme="majorHAnsi" w:eastAsiaTheme="majorEastAsia" w:hAnsiTheme="majorHAnsi" w:cstheme="majorBidi"/>
-      <w:b/>
-      <w:bCs/>
-      <w:color w:val="4F81BD" w:themeColor="accent1"/>
-      <w:sz w:val="28"/>
-      <w:szCs w:val="28"/>
-    </w:rPr>
-  </w:style>
-  <w:style w:type="paragraph" w:styleId="Heading3">
-    <w:name w:val="Heading 3"/>
-    <w:basedOn w:val="Normal"/>
-    <w:next w:val="BodyText"/>
-    <w:uiPriority w:val="9"/>
-    <w:unhideWhenUsed/>
-    <w:qFormat/>
-    <w:pPr>
-      <w:keepNext/>
-      <w:keepLines/>
-      <w:spacing w:before="200" w:after="0"/>
-      <w:outlineLvl w:val="2"/>
-    </w:pPr>
-    <w:rPr>
-      <w:rFonts w:asciiTheme="majorHAnsi" w:eastAsiaTheme="majorEastAsia" w:hAnsiTheme="majorHAnsi" w:cstheme="majorBidi"/>
-      <w:b/>
-      <w:bCs/>
-      <w:color w:val="4F81BD" w:themeColor="accent1"/>
-      <w:sz w:val="24"/>
-      <w:szCs w:val="24"/>
-    </w:rPr>
-  </w:style>
-  <w:style w:type="paragraph" w:styleId="Heading4">
-    <w:name w:val="Heading 4"/>
-    <w:basedOn w:val="Normal"/>
-    <w:next w:val="BodyText"/>
-    <w:uiPriority w:val="9"/>
-    <w:unhideWhenUsed/>
-    <w:qFormat/>
-    <w:pPr>
-      <w:keepNext/>
-      <w:keepLines/>
-      <w:spacing w:before="200" w:after="0"/>
-      <w:outlineLvl w:val="3"/>
-    </w:pPr>
-    <w:rPr>
-      <w:rFonts w:asciiTheme="majorHAnsi" w:eastAsiaTheme="majorEastAsia" w:hAnsiTheme="majorHAnsi" w:cstheme="majorBidi"/>
-      <w:i/>
-      <w:bCs/>
-      <w:color w:val="4F81BD" w:themeColor="accent1"/>
-      <w:sz w:val="24"/>
-      <w:szCs w:val="24"/>
-    </w:rPr>
-  </w:style>
-  <w:style w:type="paragraph" w:styleId="Heading5">
-    <w:name w:val="Heading 5"/>
-    <w:basedOn w:val="Normal"/>
-    <w:next w:val="BodyText"/>
-    <w:uiPriority w:val="9"/>
-    <w:unhideWhenUsed/>
-    <w:qFormat/>
-    <w:pPr>
-      <w:keepNext/>
-      <w:keepLines/>
-      <w:spacing w:before="200" w:after="0"/>
-      <w:outlineLvl w:val="4"/>
-    </w:pPr>
-    <w:rPr>
-      <w:rFonts w:asciiTheme="majorHAnsi" w:eastAsiaTheme="majorEastAsia" w:hAnsiTheme="majorHAnsi" w:cstheme="majorBidi"/>
-      <w:iCs/>
-      <w:color w:val="4F81BD" w:themeColor="accent1"/>
-      <w:sz w:val="24"/>
-      <w:szCs w:val="24"/>
-    </w:rPr>
-  </w:style>
-  <w:style w:type="paragraph" w:styleId="Heading6">
-    <w:name w:val="Heading 6"/>
-    <w:basedOn w:val="Normal"/>
-    <w:next w:val="BodyText"/>
-    <w:uiPriority w:val="9"/>
-    <w:unhideWhenUsed/>
-    <w:qFormat/>
-    <w:pPr>
-      <w:keepNext/>
-      <w:keepLines/>
-      <w:spacing w:before="200" w:after="0"/>
-      <w:outlineLvl w:val="5"/>
-    </w:pPr>
-    <w:rPr>
-      <w:rFonts w:asciiTheme="majorHAnsi" w:eastAsiaTheme="majorEastAsia" w:hAnsiTheme="majorHAnsi" w:cstheme="majorBidi"/>
-      <w:color w:val="4F81BD" w:themeColor="accent1"/>
-      <w:sz w:val="24"/>
-      <w:szCs w:val="24"/>
-    </w:rPr>
-  </w:style>
-  <w:style w:type="paragraph" w:styleId="Heading7">
-    <w:name w:val="Heading 7"/>
-    <w:basedOn w:val="Normal"/>
-    <w:next w:val="BodyText"/>
-    <w:uiPriority w:val="9"/>
-    <w:unhideWhenUsed/>
-    <w:qFormat/>
-    <w:pPr>
-      <w:keepNext/>
-      <w:keepLines/>
-      <w:spacing w:before="200" w:after="0"/>
-      <w:outlineLvl w:val="6"/>
-    </w:pPr>
-    <w:rPr>
-      <w:rFonts w:asciiTheme="majorHAnsi" w:eastAsiaTheme="majorEastAsia" w:hAnsiTheme="majorHAnsi" w:cstheme="majorBidi"/>
-      <w:color w:val="4F81BD" w:themeColor="accent1"/>
-      <w:sz w:val="24"/>
-      <w:szCs w:val="24"/>
-    </w:rPr>
-  </w:style>
-  <w:style w:type="paragraph" w:styleId="Heading8">
-    <w:name w:val="Heading 8"/>
-    <w:basedOn w:val="Normal"/>
-    <w:next w:val="BodyText"/>
-    <w:uiPriority w:val="9"/>
-    <w:unhideWhenUsed/>
-    <w:qFormat/>
-    <w:pPr>
-      <w:keepNext/>
-      <w:keepLines/>
-      <w:spacing w:before="200" w:after="0"/>
-      <w:outlineLvl w:val="7"/>
-    </w:pPr>
-    <w:rPr>
-      <w:rFonts w:asciiTheme="majorHAnsi" w:eastAsiaTheme="majorEastAsia" w:hAnsiTheme="majorHAnsi" w:cstheme="majorBidi"/>
-      <w:color w:val="4F81BD" w:themeColor="accent1"/>
-      <w:sz w:val="24"/>
-      <w:szCs w:val="24"/>
-    </w:rPr>
-  </w:style>
-  <w:style w:type="paragraph" w:styleId="Heading9">
-    <w:name w:val="Heading 9"/>
-    <w:basedOn w:val="Normal"/>
-    <w:next w:val="BodyText"/>
-    <w:uiPriority w:val="9"/>
-    <w:unhideWhenUsed/>
-    <w:qFormat/>
-    <w:pPr>
-      <w:keepNext/>
-      <w:keepLines/>
-      <w:spacing w:before="200" w:after="0"/>
-      <w:outlineLvl w:val="8"/>
-    </w:pPr>
-    <w:rPr>
-      <w:rFonts w:asciiTheme="majorHAnsi" w:eastAsiaTheme="majorEastAsia" w:hAnsiTheme="majorHAnsi" w:cstheme="majorBidi"/>
-      <w:color w:val="4F81BD" w:themeColor="accent1"/>
-      <w:sz w:val="24"/>
-      <w:szCs w:val="24"/>
-    </w:rPr>
   </w:style>
   <w:style w:type="paragraph" w:styleId="BlockText">
     <w:name w:val="Block Text"/>
@@ -1879,25 +2680,18 @@
     <w:qFormat/>
     <w:pPr>
       <w:spacing w:before="100" w:after="100"/>
-      <w:ind w:firstLine="0" w:left="480" w:right="480"/>
+      <w:ind w:left="480" w:right="480"/>
     </w:pPr>
   </w:style>
   <w:style w:type="paragraph" w:styleId="FootnoteText">
-    <w:name w:val="Footnote Text"/>
+    <w:name w:val="footnote text"/>
     <w:basedOn w:val="Normal"/>
-    <w:next w:val="FootnoteText"/>
     <w:uiPriority w:val="9"/>
     <w:unhideWhenUsed/>
     <w:qFormat/>
   </w:style>
-  <w:style w:type="character" w:default="1" w:styleId="DefaultParagraphFont">
-    <w:name w:val="Default Paragraph Font"/>
-    <w:semiHidden/>
-    <w:unhideWhenUsed/>
-  </w:style>
-  <w:style w:type="table" w:default="1" w:styleId="Table">
+  <w:style w:type="table" w:customStyle="1" w:styleId="Table">
     <w:name w:val="Table"/>
-    <w:basedOn w:val="TableNormal"/>
     <w:semiHidden/>
     <w:unhideWhenUsed/>
     <w:qFormat/>
@@ -1913,16 +2707,15 @@
     <w:tblStylePr w:type="firstRow">
       <w:tblPr>
         <w:jc w:val="left"/>
-        <w:tblInd w:w="0" w:type="dxa"/>
       </w:tblPr>
       <w:trPr>
         <w:jc w:val="left"/>
       </w:trPr>
       <w:tcPr>
+        <w:tcBorders>
+          <w:bottom w:val="single" w:sz="0" w:space="0" w:color="auto"/>
+        </w:tcBorders>
         <w:vAlign w:val="bottom"/>
-        <w:tcBorders>
-          <w:bottom w:val="single"/>
-        </w:tcBorders>
       </w:tcPr>
     </w:tblStylePr>
   </w:style>
@@ -1944,11 +2737,11 @@
     <w:basedOn w:val="Normal"/>
   </w:style>
   <w:style w:type="paragraph" w:styleId="Caption">
-    <w:name w:val="Caption"/>
+    <w:name w:val="caption"/>
     <w:basedOn w:val="Normal"/>
-    <w:link w:val="BodyTextChar"/>
+    <w:link w:val="CaptionChar"/>
     <w:pPr>
-      <w:spacing w:before="0" w:after="120"/>
+      <w:spacing w:after="120"/>
     </w:pPr>
     <w:rPr>
       <w:i/>
@@ -1976,14 +2769,15 @@
       <w:keepNext/>
     </w:pPr>
   </w:style>
-  <w:style w:type="character" w:customStyle="1" w:styleId="BodyTextChar">
-    <w:name w:val="Body Text Char"/>
+  <w:style w:type="character" w:customStyle="1" w:styleId="CaptionChar">
+    <w:name w:val="Caption Char"/>
     <w:basedOn w:val="DefaultParagraphFont"/>
-    <w:link w:val="BodyText"/>
+    <w:link w:val="Caption"/>
   </w:style>
   <w:style w:type="character" w:customStyle="1" w:styleId="VerbatimChar">
     <w:name w:val="Verbatim Char"/>
-    <w:basedOn w:val="BodyTextChar"/>
+    <w:basedOn w:val="CaptionChar"/>
+    <w:link w:val="SourceCode"/>
     <w:rPr>
       <w:rFonts w:ascii="Consolas" w:hAnsi="Consolas"/>
       <w:sz w:val="22"/>
@@ -1991,18 +2785,19 @@
   </w:style>
   <w:style w:type="character" w:customStyle="1" w:styleId="SectionNumber">
     <w:name w:val="Section Number"/>
-    <w:basedOn w:val="BodyTextChar"/>
+    <w:basedOn w:val="CaptionChar"/>
   </w:style>
   <w:style w:type="character" w:styleId="FootnoteReference">
-    <w:name w:val="Footnote Reference"/>
-    <w:basedOn w:val="BodyTextChar"/>
+    <w:name w:val="footnote reference"/>
+    <w:basedOn w:val="CaptionChar"/>
     <w:rPr>
       <w:vertAlign w:val="superscript"/>
     </w:rPr>
   </w:style>
   <w:style w:type="character" w:styleId="Hyperlink">
     <w:name w:val="Hyperlink"/>
-    <w:basedOn w:val="BodyTextChar"/>
+    <w:basedOn w:val="CaptionChar"/>
+    <w:uiPriority w:val="99"/>
     <w:rPr>
       <w:color w:val="4F81BD" w:themeColor="accent1"/>
     </w:rPr>
@@ -2019,7 +2814,6 @@
       <w:outlineLvl w:val="9"/>
     </w:pPr>
     <w:rPr>
-      <w:rFonts w:asciiTheme="majorHAnsi" w:eastAsiaTheme="majorEastAsia" w:hAnsiTheme="majorHAnsi" w:cstheme="majorBidi"/>
       <w:b w:val="0"/>
       <w:bCs w:val="0"/>
       <w:color w:val="365F91" w:themeColor="accent1" w:themeShade="BF"/>
@@ -2030,229 +2824,308 @@
     <w:basedOn w:val="Normal"/>
     <w:link w:val="VerbatimChar"/>
     <w:pPr>
-      <w:wordWrap w:val="off"/>
+      <w:wordWrap w:val="0"/>
     </w:pPr>
   </w:style>
   <w:style w:type="character" w:customStyle="1" w:styleId="KeywordTok">
     <w:name w:val="KeywordTok"/>
     <w:basedOn w:val="VerbatimChar"/>
     <w:rPr>
+      <w:rFonts w:ascii="Consolas" w:hAnsi="Consolas"/>
+      <w:b/>
       <w:color w:val="007020"/>
-      <w:b/>
+      <w:sz w:val="22"/>
     </w:rPr>
   </w:style>
   <w:style w:type="character" w:customStyle="1" w:styleId="DataTypeTok">
     <w:name w:val="DataTypeTok"/>
     <w:basedOn w:val="VerbatimChar"/>
     <w:rPr>
+      <w:rFonts w:ascii="Consolas" w:hAnsi="Consolas"/>
       <w:color w:val="902000"/>
+      <w:sz w:val="22"/>
     </w:rPr>
   </w:style>
   <w:style w:type="character" w:customStyle="1" w:styleId="DecValTok">
     <w:name w:val="DecValTok"/>
     <w:basedOn w:val="VerbatimChar"/>
     <w:rPr>
-      <w:color w:val="40a070"/>
+      <w:rFonts w:ascii="Consolas" w:hAnsi="Consolas"/>
+      <w:color w:val="40A070"/>
+      <w:sz w:val="22"/>
     </w:rPr>
   </w:style>
   <w:style w:type="character" w:customStyle="1" w:styleId="BaseNTok">
     <w:name w:val="BaseNTok"/>
     <w:basedOn w:val="VerbatimChar"/>
     <w:rPr>
-      <w:color w:val="40a070"/>
+      <w:rFonts w:ascii="Consolas" w:hAnsi="Consolas"/>
+      <w:color w:val="40A070"/>
+      <w:sz w:val="22"/>
     </w:rPr>
   </w:style>
   <w:style w:type="character" w:customStyle="1" w:styleId="FloatTok">
     <w:name w:val="FloatTok"/>
     <w:basedOn w:val="VerbatimChar"/>
     <w:rPr>
-      <w:color w:val="40a070"/>
+      <w:rFonts w:ascii="Consolas" w:hAnsi="Consolas"/>
+      <w:color w:val="40A070"/>
+      <w:sz w:val="22"/>
     </w:rPr>
   </w:style>
   <w:style w:type="character" w:customStyle="1" w:styleId="ConstantTok">
     <w:name w:val="ConstantTok"/>
     <w:basedOn w:val="VerbatimChar"/>
     <w:rPr>
+      <w:rFonts w:ascii="Consolas" w:hAnsi="Consolas"/>
       <w:color w:val="880000"/>
+      <w:sz w:val="22"/>
     </w:rPr>
   </w:style>
   <w:style w:type="character" w:customStyle="1" w:styleId="CharTok">
     <w:name w:val="CharTok"/>
     <w:basedOn w:val="VerbatimChar"/>
     <w:rPr>
-      <w:color w:val="4070a0"/>
+      <w:rFonts w:ascii="Consolas" w:hAnsi="Consolas"/>
+      <w:color w:val="4070A0"/>
+      <w:sz w:val="22"/>
     </w:rPr>
   </w:style>
   <w:style w:type="character" w:customStyle="1" w:styleId="SpecialCharTok">
     <w:name w:val="SpecialCharTok"/>
     <w:basedOn w:val="VerbatimChar"/>
     <w:rPr>
-      <w:color w:val="4070a0"/>
+      <w:rFonts w:ascii="Consolas" w:hAnsi="Consolas"/>
+      <w:color w:val="4070A0"/>
+      <w:sz w:val="22"/>
     </w:rPr>
   </w:style>
   <w:style w:type="character" w:customStyle="1" w:styleId="StringTok">
     <w:name w:val="StringTok"/>
     <w:basedOn w:val="VerbatimChar"/>
     <w:rPr>
-      <w:color w:val="4070a0"/>
+      <w:rFonts w:ascii="Consolas" w:hAnsi="Consolas"/>
+      <w:color w:val="4070A0"/>
+      <w:sz w:val="22"/>
     </w:rPr>
   </w:style>
   <w:style w:type="character" w:customStyle="1" w:styleId="VerbatimStringTok">
     <w:name w:val="VerbatimStringTok"/>
     <w:basedOn w:val="VerbatimChar"/>
     <w:rPr>
-      <w:color w:val="4070a0"/>
+      <w:rFonts w:ascii="Consolas" w:hAnsi="Consolas"/>
+      <w:color w:val="4070A0"/>
+      <w:sz w:val="22"/>
     </w:rPr>
   </w:style>
   <w:style w:type="character" w:customStyle="1" w:styleId="SpecialStringTok">
     <w:name w:val="SpecialStringTok"/>
     <w:basedOn w:val="VerbatimChar"/>
     <w:rPr>
-      <w:color w:val="bb6688"/>
+      <w:rFonts w:ascii="Consolas" w:hAnsi="Consolas"/>
+      <w:color w:val="BB6688"/>
+      <w:sz w:val="22"/>
     </w:rPr>
   </w:style>
   <w:style w:type="character" w:customStyle="1" w:styleId="ImportTok">
     <w:name w:val="ImportTok"/>
     <w:basedOn w:val="VerbatimChar"/>
-    <w:rPr/>
+    <w:rPr>
+      <w:rFonts w:ascii="Consolas" w:hAnsi="Consolas"/>
+      <w:sz w:val="22"/>
+    </w:rPr>
   </w:style>
   <w:style w:type="character" w:customStyle="1" w:styleId="CommentTok">
     <w:name w:val="CommentTok"/>
     <w:basedOn w:val="VerbatimChar"/>
     <w:rPr>
-      <w:color w:val="60a0b0"/>
+      <w:rFonts w:ascii="Consolas" w:hAnsi="Consolas"/>
       <w:i/>
+      <w:color w:val="60A0B0"/>
+      <w:sz w:val="22"/>
     </w:rPr>
   </w:style>
   <w:style w:type="character" w:customStyle="1" w:styleId="DocumentationTok">
     <w:name w:val="DocumentationTok"/>
     <w:basedOn w:val="VerbatimChar"/>
     <w:rPr>
-      <w:color w:val="ba2121"/>
+      <w:rFonts w:ascii="Consolas" w:hAnsi="Consolas"/>
       <w:i/>
+      <w:color w:val="BA2121"/>
+      <w:sz w:val="22"/>
     </w:rPr>
   </w:style>
   <w:style w:type="character" w:customStyle="1" w:styleId="AnnotationTok">
     <w:name w:val="AnnotationTok"/>
     <w:basedOn w:val="VerbatimChar"/>
     <w:rPr>
-      <w:color w:val="60a0b0"/>
+      <w:rFonts w:ascii="Consolas" w:hAnsi="Consolas"/>
       <w:b/>
       <w:i/>
+      <w:color w:val="60A0B0"/>
+      <w:sz w:val="22"/>
     </w:rPr>
   </w:style>
   <w:style w:type="character" w:customStyle="1" w:styleId="CommentVarTok">
     <w:name w:val="CommentVarTok"/>
     <w:basedOn w:val="VerbatimChar"/>
     <w:rPr>
-      <w:color w:val="60a0b0"/>
+      <w:rFonts w:ascii="Consolas" w:hAnsi="Consolas"/>
       <w:b/>
       <w:i/>
+      <w:color w:val="60A0B0"/>
+      <w:sz w:val="22"/>
     </w:rPr>
   </w:style>
   <w:style w:type="character" w:customStyle="1" w:styleId="OtherTok">
     <w:name w:val="OtherTok"/>
     <w:basedOn w:val="VerbatimChar"/>
     <w:rPr>
+      <w:rFonts w:ascii="Consolas" w:hAnsi="Consolas"/>
       <w:color w:val="007020"/>
+      <w:sz w:val="22"/>
     </w:rPr>
   </w:style>
   <w:style w:type="character" w:customStyle="1" w:styleId="FunctionTok">
     <w:name w:val="FunctionTok"/>
     <w:basedOn w:val="VerbatimChar"/>
     <w:rPr>
-      <w:color w:val="06287e"/>
+      <w:rFonts w:ascii="Consolas" w:hAnsi="Consolas"/>
+      <w:color w:val="06287E"/>
+      <w:sz w:val="22"/>
     </w:rPr>
   </w:style>
   <w:style w:type="character" w:customStyle="1" w:styleId="VariableTok">
     <w:name w:val="VariableTok"/>
     <w:basedOn w:val="VerbatimChar"/>
     <w:rPr>
-      <w:color w:val="19177c"/>
+      <w:rFonts w:ascii="Consolas" w:hAnsi="Consolas"/>
+      <w:color w:val="19177C"/>
+      <w:sz w:val="22"/>
     </w:rPr>
   </w:style>
   <w:style w:type="character" w:customStyle="1" w:styleId="ControlFlowTok">
     <w:name w:val="ControlFlowTok"/>
     <w:basedOn w:val="VerbatimChar"/>
     <w:rPr>
+      <w:rFonts w:ascii="Consolas" w:hAnsi="Consolas"/>
+      <w:b/>
       <w:color w:val="007020"/>
-      <w:b/>
+      <w:sz w:val="22"/>
     </w:rPr>
   </w:style>
   <w:style w:type="character" w:customStyle="1" w:styleId="OperatorTok">
     <w:name w:val="OperatorTok"/>
     <w:basedOn w:val="VerbatimChar"/>
     <w:rPr>
+      <w:rFonts w:ascii="Consolas" w:hAnsi="Consolas"/>
       <w:color w:val="666666"/>
+      <w:sz w:val="22"/>
     </w:rPr>
   </w:style>
   <w:style w:type="character" w:customStyle="1" w:styleId="BuiltInTok">
     <w:name w:val="BuiltInTok"/>
     <w:basedOn w:val="VerbatimChar"/>
-    <w:rPr/>
+    <w:rPr>
+      <w:rFonts w:ascii="Consolas" w:hAnsi="Consolas"/>
+      <w:sz w:val="22"/>
+    </w:rPr>
   </w:style>
   <w:style w:type="character" w:customStyle="1" w:styleId="ExtensionTok">
     <w:name w:val="ExtensionTok"/>
     <w:basedOn w:val="VerbatimChar"/>
-    <w:rPr/>
+    <w:rPr>
+      <w:rFonts w:ascii="Consolas" w:hAnsi="Consolas"/>
+      <w:sz w:val="22"/>
+    </w:rPr>
   </w:style>
   <w:style w:type="character" w:customStyle="1" w:styleId="PreprocessorTok">
     <w:name w:val="PreprocessorTok"/>
     <w:basedOn w:val="VerbatimChar"/>
     <w:rPr>
-      <w:color w:val="bc7a00"/>
+      <w:rFonts w:ascii="Consolas" w:hAnsi="Consolas"/>
+      <w:color w:val="BC7A00"/>
+      <w:sz w:val="22"/>
     </w:rPr>
   </w:style>
   <w:style w:type="character" w:customStyle="1" w:styleId="AttributeTok">
     <w:name w:val="AttributeTok"/>
     <w:basedOn w:val="VerbatimChar"/>
     <w:rPr>
-      <w:color w:val="7d9029"/>
+      <w:rFonts w:ascii="Consolas" w:hAnsi="Consolas"/>
+      <w:color w:val="7D9029"/>
+      <w:sz w:val="22"/>
     </w:rPr>
   </w:style>
   <w:style w:type="character" w:customStyle="1" w:styleId="RegionMarkerTok">
     <w:name w:val="RegionMarkerTok"/>
     <w:basedOn w:val="VerbatimChar"/>
-    <w:rPr/>
+    <w:rPr>
+      <w:rFonts w:ascii="Consolas" w:hAnsi="Consolas"/>
+      <w:sz w:val="22"/>
+    </w:rPr>
   </w:style>
   <w:style w:type="character" w:customStyle="1" w:styleId="InformationTok">
     <w:name w:val="InformationTok"/>
     <w:basedOn w:val="VerbatimChar"/>
     <w:rPr>
-      <w:color w:val="60a0b0"/>
+      <w:rFonts w:ascii="Consolas" w:hAnsi="Consolas"/>
       <w:b/>
       <w:i/>
+      <w:color w:val="60A0B0"/>
+      <w:sz w:val="22"/>
     </w:rPr>
   </w:style>
   <w:style w:type="character" w:customStyle="1" w:styleId="WarningTok">
     <w:name w:val="WarningTok"/>
     <w:basedOn w:val="VerbatimChar"/>
     <w:rPr>
-      <w:color w:val="60a0b0"/>
+      <w:rFonts w:ascii="Consolas" w:hAnsi="Consolas"/>
       <w:b/>
       <w:i/>
+      <w:color w:val="60A0B0"/>
+      <w:sz w:val="22"/>
     </w:rPr>
   </w:style>
   <w:style w:type="character" w:customStyle="1" w:styleId="AlertTok">
     <w:name w:val="AlertTok"/>
     <w:basedOn w:val="VerbatimChar"/>
     <w:rPr>
-      <w:color w:val="ff0000"/>
+      <w:rFonts w:ascii="Consolas" w:hAnsi="Consolas"/>
       <w:b/>
+      <w:color w:val="FF0000"/>
+      <w:sz w:val="22"/>
     </w:rPr>
   </w:style>
   <w:style w:type="character" w:customStyle="1" w:styleId="ErrorTok">
     <w:name w:val="ErrorTok"/>
     <w:basedOn w:val="VerbatimChar"/>
     <w:rPr>
-      <w:color w:val="ff0000"/>
+      <w:rFonts w:ascii="Consolas" w:hAnsi="Consolas"/>
       <w:b/>
+      <w:color w:val="FF0000"/>
+      <w:sz w:val="22"/>
     </w:rPr>
   </w:style>
   <w:style w:type="character" w:customStyle="1" w:styleId="NormalTok">
     <w:name w:val="NormalTok"/>
     <w:basedOn w:val="VerbatimChar"/>
-    <w:rPr/>
+    <w:rPr>
+      <w:rFonts w:ascii="Consolas" w:hAnsi="Consolas"/>
+      <w:sz w:val="22"/>
+    </w:rPr>
+  </w:style>
+  <w:style w:type="paragraph" w:styleId="TOC1">
+    <w:name w:val="toc 1"/>
+    <w:basedOn w:val="Normal"/>
+    <w:next w:val="Normal"/>
+    <w:autoRedefine/>
+    <w:uiPriority w:val="39"/>
+    <w:unhideWhenUsed/>
+    <w:rsid w:val="00A65725"/>
+    <w:pPr>
+      <w:spacing w:after="100"/>
+    </w:pPr>
   </w:style>
 </w:styles>
 </file>

</xml_diff>